<commit_message>
Updated action words, formatting, projects , grad year
</commit_message>
<xml_diff>
--- a/SoniyaSadalkar_resume.docx
+++ b/SoniyaSadalkar_resume.docx
@@ -150,7 +150,7 @@
               </wp:anchor>
             </w:drawing>
           </mc:Choice>
-          <mc:Fallback xmlns:w16se="http://schemas.microsoft.com/office/word/2015/wordml/symex" xmlns:cx5="http://schemas.microsoft.com/office/drawing/2016/5/11/chartex" xmlns:cx4="http://schemas.microsoft.com/office/drawing/2016/5/10/chartex" xmlns:cx3="http://schemas.microsoft.com/office/drawing/2016/5/9/chartex" xmlns:cx2="http://schemas.microsoft.com/office/drawing/2015/10/21/chartex" xmlns:cx1="http://schemas.microsoft.com/office/drawing/2015/9/8/chartex" xmlns:cx="http://schemas.microsoft.com/office/drawing/2014/chartex">
+          <mc:Fallback xmlns:cx="http://schemas.microsoft.com/office/drawing/2014/chartex" xmlns:cx1="http://schemas.microsoft.com/office/drawing/2015/9/8/chartex" xmlns:cx2="http://schemas.microsoft.com/office/drawing/2015/10/21/chartex" xmlns:cx3="http://schemas.microsoft.com/office/drawing/2016/5/9/chartex" xmlns:cx4="http://schemas.microsoft.com/office/drawing/2016/5/10/chartex" xmlns:cx5="http://schemas.microsoft.com/office/drawing/2016/5/11/chartex" xmlns:w16se="http://schemas.microsoft.com/office/word/2015/wordml/symex">
             <w:pict>
               <v:line w14:anchorId="5B7E5C30" id="Straight Connector 3" o:spid="_x0000_s1026" style="position:absolute;z-index:251669504;visibility:visible;mso-wrap-style:square;mso-width-percent:0;mso-height-percent:0;mso-wrap-distance-left:9pt;mso-wrap-distance-top:0;mso-wrap-distance-right:9pt;mso-wrap-distance-bottom:0;mso-position-horizontal:left;mso-position-horizontal-relative:margin;mso-position-vertical:absolute;mso-position-vertical-relative:text;mso-width-percent:0;mso-height-percent:0;mso-width-relative:margin;mso-height-relative:margin" from="0,14.6pt" to="537pt,17pt" o:gfxdata="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" strokecolor="black [3200]" strokeweight=".5pt">
                 <v:stroke joinstyle="miter"/>
@@ -315,14 +315,31 @@
           <w:szCs w:val="20"/>
         </w:rPr>
         <w:tab/>
-        <w:t xml:space="preserve">              </w:t>
-      </w:r>
-      <w:r>
-        <w:rPr>
-          <w:sz w:val="20"/>
-          <w:szCs w:val="20"/>
-        </w:rPr>
-        <w:t>Dec 2017</w:t>
+        <w:t xml:space="preserve">         </w:t>
+      </w:r>
+      <w:r>
+        <w:rPr>
+          <w:b/>
+          <w:sz w:val="20"/>
+          <w:szCs w:val="20"/>
+        </w:rPr>
+        <w:t>[</w:t>
+      </w:r>
+      <w:r>
+        <w:rPr>
+          <w:b/>
+          <w:sz w:val="20"/>
+          <w:szCs w:val="20"/>
+        </w:rPr>
+        <w:t>May 2018</w:t>
+      </w:r>
+      <w:r>
+        <w:rPr>
+          <w:b/>
+          <w:sz w:val="20"/>
+          <w:szCs w:val="20"/>
+        </w:rPr>
+        <w:t>]</w:t>
       </w:r>
     </w:p>
     <w:p>
@@ -358,6 +375,13 @@
         </w:rPr>
         <w:t>Master of Science in Computer Science</w:t>
       </w:r>
+      <w:r>
+        <w:rPr>
+          <w:sz w:val="20"/>
+          <w:szCs w:val="20"/>
+        </w:rPr>
+        <w:t xml:space="preserve"> (GPA: 3.5/4.0)</w:t>
+      </w:r>
     </w:p>
     <w:p>
       <w:pPr>
@@ -447,14 +471,31 @@
           <w:sz w:val="20"/>
           <w:szCs w:val="20"/>
         </w:rPr>
-        <w:t xml:space="preserve">                              </w:t>
-      </w:r>
-      <w:r>
-        <w:rPr>
+        <w:t xml:space="preserve">                         </w:t>
+      </w:r>
+      <w:r>
+        <w:rPr>
+          <w:b/>
+          <w:sz w:val="20"/>
+          <w:szCs w:val="20"/>
+        </w:rPr>
+        <w:t>[</w:t>
+      </w:r>
+      <w:r>
+        <w:rPr>
+          <w:b/>
           <w:sz w:val="20"/>
           <w:szCs w:val="20"/>
         </w:rPr>
         <w:t>May 2014</w:t>
+      </w:r>
+      <w:r>
+        <w:rPr>
+          <w:b/>
+          <w:sz w:val="20"/>
+          <w:szCs w:val="20"/>
+        </w:rPr>
+        <w:t>]</w:t>
       </w:r>
     </w:p>
     <w:p>
@@ -473,6 +514,13 @@
         </w:rPr>
         <w:t>Bachelor of Engineering, Computer Science</w:t>
       </w:r>
+      <w:r>
+        <w:rPr>
+          <w:sz w:val="20"/>
+          <w:szCs w:val="20"/>
+        </w:rPr>
+        <w:t xml:space="preserve"> (GPA: 3.7/4.0)</w:t>
+      </w:r>
     </w:p>
     <w:p>
       <w:pPr>
@@ -496,6 +544,245 @@
         <w:rPr>
           <w:b/>
         </w:rPr>
+        <w:t>TECHNICAL SKILLS</w:t>
+      </w:r>
+    </w:p>
+    <w:p>
+      <w:pPr>
+        <w:spacing w:after="0"/>
+        <w:ind w:firstLine="720"/>
+        <w:jc w:val="both"/>
+        <w:rPr>
+          <w:sz w:val="19"/>
+          <w:szCs w:val="19"/>
+        </w:rPr>
+      </w:pPr>
+      <w:r>
+        <w:rPr>
+          <w:sz w:val="19"/>
+          <w:szCs w:val="19"/>
+        </w:rPr>
+        <w:t xml:space="preserve">Programming Languages: </w:t>
+      </w:r>
+      <w:r>
+        <w:rPr>
+          <w:sz w:val="19"/>
+          <w:szCs w:val="19"/>
+        </w:rPr>
+        <w:tab/>
+      </w:r>
+      <w:r>
+        <w:rPr>
+          <w:sz w:val="19"/>
+          <w:szCs w:val="19"/>
+        </w:rPr>
+        <w:tab/>
+        <w:t>Java, C, Python</w:t>
+      </w:r>
+      <w:r>
+        <w:rPr>
+          <w:sz w:val="19"/>
+          <w:szCs w:val="19"/>
+        </w:rPr>
+        <w:t xml:space="preserve">, R, </w:t>
+      </w:r>
+      <w:r>
+        <w:rPr>
+          <w:sz w:val="19"/>
+          <w:szCs w:val="19"/>
+        </w:rPr>
+        <w:t>C++, HTML, JavaScript, CSS, Android</w:t>
+      </w:r>
+    </w:p>
+    <w:p>
+      <w:pPr>
+        <w:spacing w:after="0"/>
+        <w:ind w:firstLine="720"/>
+        <w:jc w:val="both"/>
+        <w:rPr>
+          <w:sz w:val="19"/>
+          <w:szCs w:val="19"/>
+        </w:rPr>
+      </w:pPr>
+      <w:r>
+        <w:rPr>
+          <w:sz w:val="19"/>
+          <w:szCs w:val="19"/>
+        </w:rPr>
+        <w:t>Applications</w:t>
+      </w:r>
+      <w:r>
+        <w:rPr>
+          <w:sz w:val="19"/>
+          <w:szCs w:val="19"/>
+        </w:rPr>
+        <w:t>/Frameworks:</w:t>
+      </w:r>
+      <w:r>
+        <w:rPr>
+          <w:sz w:val="19"/>
+          <w:szCs w:val="19"/>
+        </w:rPr>
+        <w:tab/>
+      </w:r>
+      <w:r>
+        <w:rPr>
+          <w:sz w:val="19"/>
+          <w:szCs w:val="19"/>
+        </w:rPr>
+        <w:tab/>
+        <w:t xml:space="preserve">Hadoop, </w:t>
+      </w:r>
+      <w:r>
+        <w:rPr>
+          <w:sz w:val="19"/>
+          <w:szCs w:val="19"/>
+        </w:rPr>
+        <w:t xml:space="preserve">Jenkins, Maven, Tableau, </w:t>
+      </w:r>
+      <w:r>
+        <w:rPr>
+          <w:sz w:val="19"/>
+          <w:szCs w:val="19"/>
+        </w:rPr>
+        <w:t xml:space="preserve">GNU C/C++, STL, </w:t>
+      </w:r>
+      <w:r>
+        <w:rPr>
+          <w:sz w:val="19"/>
+          <w:szCs w:val="19"/>
+        </w:rPr>
+        <w:t>MS Word, Excel</w:t>
+      </w:r>
+    </w:p>
+    <w:p>
+      <w:pPr>
+        <w:spacing w:after="0"/>
+        <w:ind w:firstLine="720"/>
+        <w:jc w:val="both"/>
+        <w:rPr>
+          <w:sz w:val="19"/>
+          <w:szCs w:val="19"/>
+        </w:rPr>
+      </w:pPr>
+      <w:r>
+        <w:rPr>
+          <w:sz w:val="19"/>
+          <w:szCs w:val="19"/>
+        </w:rPr>
+        <w:t>Operating Systems:</w:t>
+      </w:r>
+      <w:r>
+        <w:rPr>
+          <w:b/>
+          <w:sz w:val="19"/>
+          <w:szCs w:val="19"/>
+        </w:rPr>
+        <w:tab/>
+      </w:r>
+      <w:r>
+        <w:rPr>
+          <w:b/>
+          <w:sz w:val="19"/>
+          <w:szCs w:val="19"/>
+        </w:rPr>
+        <w:tab/>
+      </w:r>
+      <w:r>
+        <w:rPr>
+          <w:sz w:val="19"/>
+          <w:szCs w:val="19"/>
+        </w:rPr>
+        <w:t>Unix(Solaris), Linux(Ubuntu), Windows</w:t>
+      </w:r>
+    </w:p>
+    <w:p>
+      <w:pPr>
+        <w:spacing w:after="20"/>
+        <w:ind w:firstLine="720"/>
+        <w:jc w:val="both"/>
+        <w:rPr>
+          <w:sz w:val="19"/>
+          <w:szCs w:val="19"/>
+        </w:rPr>
+      </w:pPr>
+      <w:r>
+        <w:rPr>
+          <w:sz w:val="19"/>
+          <w:szCs w:val="19"/>
+        </w:rPr>
+        <w:t xml:space="preserve">Course work: </w:t>
+      </w:r>
+      <w:r>
+        <w:rPr>
+          <w:sz w:val="19"/>
+          <w:szCs w:val="19"/>
+        </w:rPr>
+        <w:tab/>
+      </w:r>
+      <w:r>
+        <w:rPr>
+          <w:sz w:val="19"/>
+          <w:szCs w:val="19"/>
+        </w:rPr>
+        <w:tab/>
+      </w:r>
+      <w:r>
+        <w:rPr>
+          <w:sz w:val="19"/>
+          <w:szCs w:val="19"/>
+        </w:rPr>
+        <w:tab/>
+        <w:t>Artificial Intelligence, NLP, Information Retrieval, Web Technologies</w:t>
+      </w:r>
+      <w:r>
+        <w:rPr>
+          <w:sz w:val="19"/>
+          <w:szCs w:val="19"/>
+        </w:rPr>
+        <w:t xml:space="preserve">, </w:t>
+      </w:r>
+    </w:p>
+    <w:p>
+      <w:pPr>
+        <w:spacing w:after="0"/>
+        <w:ind w:left="2880" w:firstLine="720"/>
+        <w:jc w:val="both"/>
+        <w:rPr>
+          <w:sz w:val="20"/>
+          <w:szCs w:val="20"/>
+        </w:rPr>
+      </w:pPr>
+      <w:r>
+        <w:rPr>
+          <w:sz w:val="19"/>
+          <w:szCs w:val="19"/>
+        </w:rPr>
+        <w:t>Networks, Operating Systems, Algorithms, Data Structures</w:t>
+      </w:r>
+    </w:p>
+    <w:p>
+      <w:pPr>
+        <w:spacing w:after="0"/>
+        <w:jc w:val="both"/>
+        <w:rPr>
+          <w:sz w:val="20"/>
+          <w:szCs w:val="20"/>
+        </w:rPr>
+      </w:pPr>
+    </w:p>
+    <w:p>
+      <w:pPr>
+        <w:spacing w:after="0"/>
+        <w:jc w:val="both"/>
+        <w:rPr>
+          <w:b/>
+        </w:rPr>
+      </w:pPr>
+      <w:r>
+        <w:rPr>
+          <w:b/>
+        </w:rPr>
         <w:t>WORK EXPERIENCE</w:t>
       </w:r>
     </w:p>
@@ -553,10 +840,27 @@
           <w:szCs w:val="20"/>
         </w:rPr>
         <w:tab/>
-        <w:t xml:space="preserve">        </w:t>
-      </w:r>
-      <w:r>
-        <w:rPr>
+        <w:t xml:space="preserve">      </w:t>
+      </w:r>
+      <w:r>
+        <w:rPr>
+          <w:b/>
+          <w:sz w:val="20"/>
+          <w:szCs w:val="20"/>
+        </w:rPr>
+        <w:t xml:space="preserve">  </w:t>
+      </w:r>
+      <w:r>
+        <w:rPr>
+          <w:b/>
+          <w:sz w:val="20"/>
+          <w:szCs w:val="20"/>
+        </w:rPr>
+        <w:t>[</w:t>
+      </w:r>
+      <w:r>
+        <w:rPr>
+          <w:b/>
           <w:sz w:val="20"/>
           <w:szCs w:val="20"/>
         </w:rPr>
@@ -564,6 +868,7 @@
       </w:r>
       <w:r>
         <w:rPr>
+          <w:b/>
           <w:sz w:val="20"/>
           <w:szCs w:val="20"/>
         </w:rPr>
@@ -571,10 +876,18 @@
       </w:r>
       <w:r>
         <w:rPr>
-          <w:sz w:val="20"/>
-          <w:szCs w:val="20"/>
-        </w:rPr>
-        <w:t xml:space="preserve">               </w:t>
+          <w:b/>
+          <w:sz w:val="20"/>
+          <w:szCs w:val="20"/>
+        </w:rPr>
+        <w:t>]</w:t>
+      </w:r>
+      <w:r>
+        <w:rPr>
+          <w:sz w:val="20"/>
+          <w:szCs w:val="20"/>
+        </w:rPr>
+        <w:t xml:space="preserve"> </w:t>
       </w:r>
       <w:r>
         <w:rPr>
@@ -602,14 +915,14 @@
           <w:sz w:val="20"/>
           <w:szCs w:val="20"/>
         </w:rPr>
-        <w:t>D</w:t>
-      </w:r>
-      <w:r>
-        <w:rPr>
-          <w:sz w:val="20"/>
-          <w:szCs w:val="20"/>
-        </w:rPr>
-        <w:t>eveloped production-facing features for Supplyframe API's and Data Processing Infrastructure</w:t>
+        <w:t>Created</w:t>
+      </w:r>
+      <w:r>
+        <w:rPr>
+          <w:sz w:val="20"/>
+          <w:szCs w:val="20"/>
+        </w:rPr>
+        <w:t xml:space="preserve"> production-facing features for Supplyframe API's and Data Processing Infrastructure</w:t>
       </w:r>
       <w:r>
         <w:rPr>
@@ -618,29 +931,47 @@
         </w:rPr>
         <w:t xml:space="preserve"> jobs</w:t>
       </w:r>
-    </w:p>
-    <w:p>
-      <w:pPr>
-        <w:pStyle w:val="ListParagraph"/>
-        <w:spacing w:after="0" w:line="240" w:lineRule="auto"/>
-        <w:rPr>
-          <w:sz w:val="20"/>
-          <w:szCs w:val="20"/>
-        </w:rPr>
-      </w:pPr>
-      <w:r>
-        <w:rPr>
-          <w:sz w:val="20"/>
-          <w:szCs w:val="20"/>
-        </w:rPr>
-        <w:t xml:space="preserve"> using Hadoop</w:t>
-      </w:r>
-      <w:r>
-        <w:rPr>
-          <w:sz w:val="20"/>
-          <w:szCs w:val="20"/>
-        </w:rPr>
-        <w:t xml:space="preserve"> (Map-Reduce).</w:t>
+      <w:r>
+        <w:rPr>
+          <w:sz w:val="20"/>
+          <w:szCs w:val="20"/>
+        </w:rPr>
+        <w:t xml:space="preserve"> </w:t>
+      </w:r>
+      <w:r>
+        <w:rPr>
+          <w:sz w:val="20"/>
+          <w:szCs w:val="20"/>
+        </w:rPr>
+        <w:t>in</w:t>
+      </w:r>
+      <w:r>
+        <w:rPr>
+          <w:sz w:val="20"/>
+          <w:szCs w:val="20"/>
+        </w:rPr>
+        <w:t xml:space="preserve"> Hadoop</w:t>
+      </w:r>
+      <w:r>
+        <w:rPr>
+          <w:sz w:val="20"/>
+          <w:szCs w:val="20"/>
+        </w:rPr>
+        <w:t xml:space="preserve"> </w:t>
+      </w:r>
+      <w:r>
+        <w:rPr>
+          <w:sz w:val="20"/>
+          <w:szCs w:val="20"/>
+        </w:rPr>
+        <w:t>(Map</w:t>
+      </w:r>
+      <w:r>
+        <w:rPr>
+          <w:sz w:val="20"/>
+          <w:szCs w:val="20"/>
+        </w:rPr>
+        <w:t>Reduce).</w:t>
       </w:r>
     </w:p>
     <w:p>
@@ -657,21 +988,49 @@
           <w:sz w:val="20"/>
           <w:szCs w:val="20"/>
         </w:rPr>
-        <w:t xml:space="preserve">Analysis </w:t>
-      </w:r>
-      <w:r>
-        <w:rPr>
-          <w:sz w:val="20"/>
-          <w:szCs w:val="20"/>
-        </w:rPr>
-        <w:t xml:space="preserve">of </w:t>
-      </w:r>
-      <w:r>
-        <w:rPr>
-          <w:sz w:val="20"/>
-          <w:szCs w:val="20"/>
-        </w:rPr>
-        <w:t>Distributor Feed Data for the</w:t>
+        <w:t>Performed data mining and analysis of historical d</w:t>
+      </w:r>
+      <w:r>
+        <w:rPr>
+          <w:sz w:val="20"/>
+          <w:szCs w:val="20"/>
+        </w:rPr>
+        <w:t>istributor Feed Data</w:t>
+      </w:r>
+      <w:r>
+        <w:rPr>
+          <w:sz w:val="20"/>
+          <w:szCs w:val="20"/>
+        </w:rPr>
+        <w:t xml:space="preserve"> </w:t>
+      </w:r>
+      <w:r>
+        <w:rPr>
+          <w:sz w:val="20"/>
+          <w:szCs w:val="20"/>
+        </w:rPr>
+        <w:t>(</w:t>
+      </w:r>
+      <w:r>
+        <w:rPr>
+          <w:sz w:val="20"/>
+          <w:szCs w:val="20"/>
+        </w:rPr>
+        <w:t>Stock and Pricing</w:t>
+      </w:r>
+      <w:r>
+        <w:rPr>
+          <w:sz w:val="20"/>
+          <w:szCs w:val="20"/>
+        </w:rPr>
+        <w:t>)</w:t>
+      </w:r>
+      <w:r>
+        <w:rPr>
+          <w:sz w:val="20"/>
+          <w:szCs w:val="20"/>
+        </w:rPr>
+        <w:t xml:space="preserve"> for</w:t>
       </w:r>
       <w:r>
         <w:rPr>
@@ -685,34 +1044,62 @@
           <w:sz w:val="20"/>
           <w:szCs w:val="20"/>
         </w:rPr>
-        <w:t xml:space="preserve"> parts sold on findchips.io.</w:t>
-      </w:r>
-    </w:p>
-    <w:p>
-      <w:pPr>
+        <w:t xml:space="preserve"> </w:t>
+      </w:r>
+      <w:r>
+        <w:rPr>
+          <w:sz w:val="20"/>
+          <w:szCs w:val="20"/>
+        </w:rPr>
+        <w:t xml:space="preserve">parts sold on </w:t>
+      </w:r>
+    </w:p>
+    <w:p>
+      <w:pPr>
+        <w:pStyle w:val="ListParagraph"/>
+        <w:spacing w:after="0" w:line="240" w:lineRule="auto"/>
+      </w:pPr>
+      <w:r>
+        <w:rPr>
+          <w:sz w:val="20"/>
+          <w:szCs w:val="20"/>
+        </w:rPr>
+        <w:t>www.</w:t>
+      </w:r>
+      <w:r>
+        <w:rPr>
+          <w:sz w:val="20"/>
+          <w:szCs w:val="20"/>
+        </w:rPr>
+        <w:t xml:space="preserve">findchips.io </w:t>
+      </w:r>
+      <w:r>
+        <w:rPr>
+          <w:sz w:val="20"/>
+          <w:szCs w:val="20"/>
+        </w:rPr>
+        <w:t xml:space="preserve">by leveraging skills in </w:t>
+      </w:r>
+      <w:r>
+        <w:rPr>
+          <w:sz w:val="20"/>
+          <w:szCs w:val="20"/>
+        </w:rPr>
+        <w:t>R and Tableau</w:t>
+      </w:r>
+      <w:r>
+        <w:rPr>
+          <w:sz w:val="20"/>
+          <w:szCs w:val="20"/>
+        </w:rPr>
+        <w:t>.</w:t>
+      </w:r>
+    </w:p>
+    <w:p>
+      <w:pPr>
+        <w:pStyle w:val="ListParagraph"/>
         <w:numPr>
-          <w:ilvl w:val="1"/>
-          <w:numId w:val="6"/>
-        </w:numPr>
-        <w:spacing w:after="0" w:line="240" w:lineRule="auto"/>
-        <w:rPr>
-          <w:b/>
-          <w:sz w:val="20"/>
-          <w:szCs w:val="20"/>
-        </w:rPr>
-      </w:pPr>
-      <w:r>
-        <w:rPr>
-          <w:sz w:val="20"/>
-          <w:szCs w:val="20"/>
-        </w:rPr>
-        <w:t>Analysis of Stock and Pricing on both part-level and distributor-level using R and tableau.</w:t>
-      </w:r>
-    </w:p>
-    <w:p>
-      <w:pPr>
-        <w:numPr>
-          <w:ilvl w:val="1"/>
+          <w:ilvl w:val="0"/>
           <w:numId w:val="6"/>
         </w:numPr>
         <w:spacing w:after="0" w:line="0" w:lineRule="atLeast"/>
@@ -727,20 +1114,91 @@
           <w:sz w:val="20"/>
           <w:szCs w:val="20"/>
         </w:rPr>
-        <w:t>Tool to generate d</w:t>
-      </w:r>
-      <w:r>
-        <w:rPr>
-          <w:sz w:val="20"/>
-          <w:szCs w:val="20"/>
-        </w:rPr>
-        <w:t>aily alerts on variation of number of parts and its metadata.</w:t>
-      </w:r>
-    </w:p>
-    <w:p>
-      <w:pPr>
+        <w:t>De</w:t>
+      </w:r>
+      <w:r>
+        <w:rPr>
+          <w:sz w:val="20"/>
+          <w:szCs w:val="20"/>
+        </w:rPr>
+        <w:t>vised</w:t>
+      </w:r>
+      <w:r>
+        <w:rPr>
+          <w:sz w:val="20"/>
+          <w:szCs w:val="20"/>
+        </w:rPr>
+        <w:t xml:space="preserve"> a </w:t>
+      </w:r>
+      <w:r>
+        <w:rPr>
+          <w:sz w:val="20"/>
+          <w:szCs w:val="20"/>
+        </w:rPr>
+        <w:t>Tool to trigger</w:t>
+      </w:r>
+      <w:r>
+        <w:rPr>
+          <w:sz w:val="20"/>
+          <w:szCs w:val="20"/>
+        </w:rPr>
+        <w:t xml:space="preserve"> unexpected</w:t>
+      </w:r>
+      <w:r>
+        <w:rPr>
+          <w:sz w:val="20"/>
+          <w:szCs w:val="20"/>
+        </w:rPr>
+        <w:t xml:space="preserve"> </w:t>
+      </w:r>
+      <w:r>
+        <w:rPr>
+          <w:sz w:val="20"/>
+          <w:szCs w:val="20"/>
+        </w:rPr>
+        <w:t xml:space="preserve">daily </w:t>
+      </w:r>
+      <w:r>
+        <w:rPr>
+          <w:sz w:val="20"/>
+          <w:szCs w:val="20"/>
+        </w:rPr>
+        <w:t xml:space="preserve">alerts for </w:t>
+      </w:r>
+      <w:r>
+        <w:rPr>
+          <w:sz w:val="20"/>
+          <w:szCs w:val="20"/>
+        </w:rPr>
+        <w:t>variation</w:t>
+      </w:r>
+      <w:r>
+        <w:rPr>
+          <w:sz w:val="20"/>
+          <w:szCs w:val="20"/>
+        </w:rPr>
+        <w:t>s in</w:t>
+      </w:r>
+      <w:r>
+        <w:rPr>
+          <w:sz w:val="20"/>
+          <w:szCs w:val="20"/>
+        </w:rPr>
+        <w:t xml:space="preserve"> number of parts and its metadata</w:t>
+      </w:r>
+      <w:r>
+        <w:rPr>
+          <w:sz w:val="20"/>
+          <w:szCs w:val="20"/>
+        </w:rPr>
+        <w:t>.</w:t>
+      </w:r>
+    </w:p>
+    <w:p>
+      <w:pPr>
+        <w:pStyle w:val="ListParagraph"/>
         <w:numPr>
-          <w:ilvl w:val="1"/>
+          <w:ilvl w:val="0"/>
           <w:numId w:val="6"/>
         </w:numPr>
         <w:spacing w:after="0" w:line="0" w:lineRule="atLeast"/>
@@ -755,19 +1213,108 @@
           <w:sz w:val="20"/>
           <w:szCs w:val="20"/>
         </w:rPr>
-        <w:t>Fixed production issues in the feed data pipeline.</w:t>
-      </w:r>
-    </w:p>
-    <w:p>
-      <w:pPr>
+        <w:t>Designed and implemented rules for extracting cleaner</w:t>
+      </w:r>
+      <w:r>
+        <w:rPr>
+          <w:sz w:val="20"/>
+          <w:szCs w:val="20"/>
+        </w:rPr>
+        <w:t xml:space="preserve"> pricing field in</w:t>
+      </w:r>
+      <w:r>
+        <w:rPr>
+          <w:sz w:val="20"/>
+          <w:szCs w:val="20"/>
+        </w:rPr>
+        <w:t xml:space="preserve"> production job</w:t>
+      </w:r>
+      <w:r>
+        <w:rPr>
+          <w:sz w:val="20"/>
+          <w:szCs w:val="20"/>
+        </w:rPr>
+        <w:t xml:space="preserve">, increasing </w:t>
+      </w:r>
+      <w:r>
+        <w:rPr>
+          <w:sz w:val="20"/>
+          <w:szCs w:val="20"/>
+        </w:rPr>
+        <w:t>correctness to 90%.</w:t>
+      </w:r>
+    </w:p>
+    <w:p>
+      <w:pPr>
+        <w:pStyle w:val="ListParagraph"/>
+        <w:numPr>
+          <w:ilvl w:val="0"/>
+          <w:numId w:val="6"/>
+        </w:numPr>
         <w:spacing w:after="0" w:line="0" w:lineRule="atLeast"/>
-        <w:ind w:left="1440"/>
-        <w:rPr>
-          <w:b/>
-          <w:sz w:val="20"/>
-          <w:szCs w:val="20"/>
-        </w:rPr>
-      </w:pPr>
+        <w:ind w:right="360"/>
+        <w:rPr>
+          <w:b/>
+          <w:sz w:val="20"/>
+          <w:szCs w:val="20"/>
+        </w:rPr>
+      </w:pPr>
+      <w:r>
+        <w:rPr>
+          <w:sz w:val="20"/>
+          <w:szCs w:val="20"/>
+        </w:rPr>
+        <w:t xml:space="preserve">Fixed </w:t>
+      </w:r>
+      <w:r>
+        <w:rPr>
+          <w:sz w:val="20"/>
+          <w:szCs w:val="20"/>
+        </w:rPr>
+        <w:t>production issues in</w:t>
+      </w:r>
+      <w:r>
+        <w:rPr>
+          <w:sz w:val="20"/>
+          <w:szCs w:val="20"/>
+        </w:rPr>
+        <w:t xml:space="preserve"> feed data pipeline</w:t>
+      </w:r>
+      <w:r>
+        <w:rPr>
+          <w:sz w:val="20"/>
+          <w:szCs w:val="20"/>
+        </w:rPr>
+        <w:t xml:space="preserve"> advancing</w:t>
+      </w:r>
+      <w:r>
+        <w:rPr>
+          <w:sz w:val="20"/>
+          <w:szCs w:val="20"/>
+        </w:rPr>
+        <w:t xml:space="preserve"> data </w:t>
+      </w:r>
+      <w:r>
+        <w:rPr>
+          <w:sz w:val="20"/>
+          <w:szCs w:val="20"/>
+        </w:rPr>
+        <w:t>consistency</w:t>
+      </w:r>
+      <w:r>
+        <w:rPr>
+          <w:sz w:val="20"/>
+          <w:szCs w:val="20"/>
+        </w:rPr>
+        <w:t xml:space="preserve"> by 2%</w:t>
+      </w:r>
+      <w:r>
+        <w:rPr>
+          <w:sz w:val="20"/>
+          <w:szCs w:val="20"/>
+        </w:rPr>
+        <w:t>.</w:t>
+      </w:r>
     </w:p>
     <w:p>
       <w:pPr>
@@ -833,32 +1380,61 @@
         <w:rPr>
           <w:b/>
         </w:rPr>
-        <w:t xml:space="preserve">        </w:t>
-      </w:r>
-      <w:r>
-        <w:rPr>
-          <w:b/>
-        </w:rPr>
-        <w:t xml:space="preserve"> </w:t>
-      </w:r>
-      <w:r>
-        <w:rPr>
-          <w:b/>
-        </w:rPr>
-        <w:t xml:space="preserve">               </w:t>
-      </w:r>
-      <w:r>
-        <w:rPr>
-          <w:sz w:val="20"/>
-          <w:szCs w:val="20"/>
-        </w:rPr>
-        <w:t xml:space="preserve">Oct 2016 – Jan 2017 </w:t>
-      </w:r>
-      <w:r>
-        <w:rPr>
-          <w:b/>
-        </w:rPr>
-        <w:t xml:space="preserve"> </w:t>
+        <w:t xml:space="preserve">    </w:t>
+      </w:r>
+      <w:r>
+        <w:rPr>
+          <w:b/>
+        </w:rPr>
+        <w:t>[</w:t>
+      </w:r>
+      <w:r>
+        <w:rPr>
+          <w:b/>
+          <w:sz w:val="20"/>
+          <w:szCs w:val="20"/>
+        </w:rPr>
+        <w:t>Oct</w:t>
+      </w:r>
+      <w:r>
+        <w:rPr>
+          <w:b/>
+          <w:sz w:val="20"/>
+          <w:szCs w:val="20"/>
+        </w:rPr>
+        <w:t>ober</w:t>
+      </w:r>
+      <w:r>
+        <w:rPr>
+          <w:b/>
+          <w:sz w:val="20"/>
+          <w:szCs w:val="20"/>
+        </w:rPr>
+        <w:t xml:space="preserve"> 2016 – Jan</w:t>
+      </w:r>
+      <w:r>
+        <w:rPr>
+          <w:b/>
+          <w:sz w:val="20"/>
+          <w:szCs w:val="20"/>
+        </w:rPr>
+        <w:t>uary</w:t>
+      </w:r>
+      <w:r>
+        <w:rPr>
+          <w:b/>
+          <w:sz w:val="20"/>
+          <w:szCs w:val="20"/>
+        </w:rPr>
+        <w:t xml:space="preserve"> 2017</w:t>
+      </w:r>
+      <w:r>
+        <w:rPr>
+          <w:b/>
+          <w:sz w:val="20"/>
+          <w:szCs w:val="20"/>
+        </w:rPr>
+        <w:t>]</w:t>
       </w:r>
     </w:p>
     <w:p>
@@ -880,7 +1456,242 @@
           <w:sz w:val="20"/>
           <w:szCs w:val="20"/>
         </w:rPr>
-        <w:t>Creation of a device with tuning options for synthetic afferent muscles and spinal cords.</w:t>
+        <w:t xml:space="preserve">Harnessed power of </w:t>
+      </w:r>
+      <w:r>
+        <w:rPr>
+          <w:sz w:val="20"/>
+          <w:szCs w:val="20"/>
+        </w:rPr>
+        <w:t xml:space="preserve">Field </w:t>
+      </w:r>
+      <w:r>
+        <w:rPr>
+          <w:sz w:val="20"/>
+          <w:szCs w:val="20"/>
+        </w:rPr>
+        <w:t>Programmable Gate Array (FPGAs) in implementing</w:t>
+      </w:r>
+      <w:r>
+        <w:rPr>
+          <w:sz w:val="20"/>
+          <w:szCs w:val="20"/>
+        </w:rPr>
+        <w:t xml:space="preserve"> a </w:t>
+      </w:r>
+      <w:r>
+        <w:rPr>
+          <w:sz w:val="20"/>
+          <w:szCs w:val="20"/>
+        </w:rPr>
+        <w:t xml:space="preserve">new device driver </w:t>
+      </w:r>
+    </w:p>
+    <w:p>
+      <w:pPr>
+        <w:pStyle w:val="ListParagraph"/>
+        <w:spacing w:after="0"/>
+        <w:jc w:val="both"/>
+        <w:rPr>
+          <w:sz w:val="20"/>
+          <w:szCs w:val="20"/>
+        </w:rPr>
+      </w:pPr>
+      <w:r>
+        <w:rPr>
+          <w:sz w:val="20"/>
+          <w:szCs w:val="20"/>
+        </w:rPr>
+        <w:t>with tuning options</w:t>
+      </w:r>
+      <w:r>
+        <w:rPr>
+          <w:sz w:val="20"/>
+          <w:szCs w:val="20"/>
+        </w:rPr>
+        <w:t xml:space="preserve"> to </w:t>
+      </w:r>
+      <w:r>
+        <w:rPr>
+          <w:sz w:val="20"/>
+          <w:szCs w:val="20"/>
+        </w:rPr>
+        <w:t>simulate</w:t>
+      </w:r>
+      <w:r>
+        <w:rPr>
+          <w:sz w:val="20"/>
+          <w:szCs w:val="20"/>
+        </w:rPr>
+        <w:t xml:space="preserve"> behavior of afferent muscles and spinal cords.</w:t>
+      </w:r>
+    </w:p>
+    <w:p>
+      <w:pPr>
+        <w:pStyle w:val="NoSpacing"/>
+      </w:pPr>
+      <w:r>
+        <w:rPr>
+          <w:b/>
+          <w:sz w:val="21"/>
+          <w:szCs w:val="21"/>
+        </w:rPr>
+        <w:t>Associate Software Engineer, Oracle Systems Pvt. Ltd</w:t>
+      </w:r>
+      <w:r>
+        <w:rPr>
+          <w:sz w:val="21"/>
+          <w:szCs w:val="21"/>
+        </w:rPr>
+        <w:t>, Bangalore, India</w:t>
+      </w:r>
+      <w:r>
+        <w:rPr>
+          <w:sz w:val="20"/>
+          <w:szCs w:val="20"/>
+        </w:rPr>
+        <w:tab/>
+      </w:r>
+      <w:r>
+        <w:tab/>
+      </w:r>
+      <w:r>
+        <w:t xml:space="preserve">                      </w:t>
+      </w:r>
+      <w:r>
+        <w:t xml:space="preserve"> </w:t>
+      </w:r>
+      <w:r>
+        <w:t xml:space="preserve">          </w:t>
+      </w:r>
+      <w:r>
+        <w:rPr>
+          <w:b/>
+        </w:rPr>
+        <w:t>[</w:t>
+      </w:r>
+      <w:r>
+        <w:rPr>
+          <w:b/>
+          <w:sz w:val="20"/>
+          <w:szCs w:val="20"/>
+        </w:rPr>
+        <w:t>June 2014</w:t>
+      </w:r>
+      <w:r>
+        <w:rPr>
+          <w:b/>
+          <w:sz w:val="20"/>
+          <w:szCs w:val="20"/>
+        </w:rPr>
+        <w:t xml:space="preserve"> </w:t>
+      </w:r>
+      <w:r>
+        <w:rPr>
+          <w:b/>
+          <w:sz w:val="20"/>
+          <w:szCs w:val="20"/>
+        </w:rPr>
+        <w:t>-</w:t>
+      </w:r>
+      <w:r>
+        <w:rPr>
+          <w:b/>
+          <w:sz w:val="20"/>
+          <w:szCs w:val="20"/>
+        </w:rPr>
+        <w:t xml:space="preserve"> </w:t>
+      </w:r>
+      <w:r>
+        <w:rPr>
+          <w:b/>
+          <w:sz w:val="20"/>
+          <w:szCs w:val="20"/>
+        </w:rPr>
+        <w:t>July</w:t>
+      </w:r>
+      <w:r>
+        <w:rPr>
+          <w:b/>
+          <w:sz w:val="20"/>
+          <w:szCs w:val="20"/>
+        </w:rPr>
+        <w:t xml:space="preserve"> 2016</w:t>
+      </w:r>
+      <w:r>
+        <w:rPr>
+          <w:b/>
+          <w:sz w:val="20"/>
+          <w:szCs w:val="20"/>
+        </w:rPr>
+        <w:t>]</w:t>
+      </w:r>
+    </w:p>
+    <w:p>
+      <w:pPr>
+        <w:spacing w:after="0"/>
+        <w:ind w:firstLine="720"/>
+        <w:jc w:val="both"/>
+        <w:rPr>
+          <w:b/>
+          <w:sz w:val="20"/>
+          <w:szCs w:val="20"/>
+        </w:rPr>
+      </w:pPr>
+      <w:r>
+        <w:rPr>
+          <w:sz w:val="20"/>
+          <w:szCs w:val="20"/>
+        </w:rPr>
+        <w:t>Oracle Virtual Networking Team</w:t>
+      </w:r>
+      <w:r>
+        <w:rPr>
+          <w:b/>
+          <w:sz w:val="20"/>
+          <w:szCs w:val="20"/>
+        </w:rPr>
+        <w:tab/>
+      </w:r>
+      <w:r>
+        <w:rPr>
+          <w:b/>
+          <w:sz w:val="20"/>
+          <w:szCs w:val="20"/>
+        </w:rPr>
+        <w:tab/>
+      </w:r>
+      <w:r>
+        <w:rPr>
+          <w:b/>
+          <w:sz w:val="20"/>
+          <w:szCs w:val="20"/>
+        </w:rPr>
+        <w:tab/>
+      </w:r>
+      <w:r>
+        <w:rPr>
+          <w:b/>
+          <w:sz w:val="20"/>
+          <w:szCs w:val="20"/>
+        </w:rPr>
+        <w:tab/>
+      </w:r>
+      <w:r>
+        <w:rPr>
+          <w:b/>
+          <w:sz w:val="20"/>
+          <w:szCs w:val="20"/>
+        </w:rPr>
+        <w:tab/>
+      </w:r>
+      <w:r>
+        <w:rPr>
+          <w:b/>
+          <w:sz w:val="20"/>
+          <w:szCs w:val="20"/>
+        </w:rPr>
+        <w:tab/>
       </w:r>
     </w:p>
     <w:p>
@@ -902,12 +1713,65 @@
           <w:sz w:val="20"/>
           <w:szCs w:val="20"/>
         </w:rPr>
-        <w:t>Implementing a new device driver to harness the power of Field Programmable Gate Array (FPGAs).</w:t>
+        <w:t xml:space="preserve">Captured 90% of </w:t>
+      </w:r>
+      <w:r>
+        <w:rPr>
+          <w:sz w:val="20"/>
+          <w:szCs w:val="20"/>
+        </w:rPr>
+        <w:t xml:space="preserve">kernel statistics for Solaris Host drivers </w:t>
+      </w:r>
+      <w:r>
+        <w:rPr>
+          <w:sz w:val="20"/>
+          <w:szCs w:val="20"/>
+        </w:rPr>
+        <w:t xml:space="preserve">on </w:t>
+      </w:r>
+      <w:r>
+        <w:rPr>
+          <w:sz w:val="20"/>
+          <w:szCs w:val="20"/>
+        </w:rPr>
+        <w:t>InfiniBand</w:t>
+      </w:r>
+      <w:r>
+        <w:rPr>
+          <w:sz w:val="20"/>
+          <w:szCs w:val="20"/>
+        </w:rPr>
+        <w:t xml:space="preserve"> HCA device</w:t>
+      </w:r>
+      <w:r>
+        <w:rPr>
+          <w:sz w:val="20"/>
+          <w:szCs w:val="20"/>
+        </w:rPr>
+        <w:t xml:space="preserve"> with</w:t>
+      </w:r>
+      <w:r>
+        <w:rPr>
+          <w:sz w:val="20"/>
+          <w:szCs w:val="20"/>
+        </w:rPr>
+        <w:t xml:space="preserve"> C </w:t>
+      </w:r>
+      <w:r>
+        <w:rPr>
+          <w:sz w:val="20"/>
+          <w:szCs w:val="20"/>
+        </w:rPr>
+        <w:t xml:space="preserve">Kernel Programming. </w:t>
       </w:r>
     </w:p>
     <w:p>
       <w:pPr>
         <w:pStyle w:val="ListParagraph"/>
+        <w:numPr>
+          <w:ilvl w:val="0"/>
+          <w:numId w:val="13"/>
+        </w:numPr>
         <w:spacing w:after="0"/>
         <w:jc w:val="both"/>
         <w:rPr>
@@ -915,159 +1779,54 @@
           <w:szCs w:val="20"/>
         </w:rPr>
       </w:pPr>
-    </w:p>
-    <w:p>
-      <w:pPr>
-        <w:pStyle w:val="NoSpacing"/>
-      </w:pPr>
-      <w:r>
-        <w:rPr>
-          <w:b/>
-          <w:sz w:val="21"/>
-          <w:szCs w:val="21"/>
-        </w:rPr>
-        <w:t>Associate Software Engineer, Oracle Systems Pvt. Ltd</w:t>
-      </w:r>
-      <w:r>
-        <w:rPr>
-          <w:sz w:val="21"/>
-          <w:szCs w:val="21"/>
-        </w:rPr>
-        <w:t>, Bangalore, India</w:t>
-      </w:r>
-      <w:r>
-        <w:rPr>
-          <w:sz w:val="20"/>
-          <w:szCs w:val="20"/>
-        </w:rPr>
-        <w:tab/>
-      </w:r>
-      <w:r>
-        <w:tab/>
-      </w:r>
-      <w:r>
-        <w:t xml:space="preserve">                      </w:t>
-      </w:r>
-      <w:r>
+      <w:r>
+        <w:rPr>
+          <w:sz w:val="20"/>
+          <w:szCs w:val="20"/>
+        </w:rPr>
+        <w:t>Boosted</w:t>
+      </w:r>
+      <w:r>
+        <w:rPr>
+          <w:sz w:val="20"/>
+          <w:szCs w:val="20"/>
+        </w:rPr>
+        <w:t xml:space="preserve"> driver stability by 2% by f</w:t>
+      </w:r>
+      <w:r>
+        <w:rPr>
+          <w:sz w:val="20"/>
+          <w:szCs w:val="20"/>
+        </w:rPr>
+        <w:t>ixing</w:t>
+      </w:r>
+      <w:r>
+        <w:rPr>
+          <w:sz w:val="20"/>
+          <w:szCs w:val="20"/>
+        </w:rPr>
         <w:t xml:space="preserve"> </w:t>
       </w:r>
       <w:r>
-        <w:t xml:space="preserve">              </w:t>
-      </w:r>
-      <w:r>
-        <w:rPr>
-          <w:sz w:val="20"/>
-          <w:szCs w:val="20"/>
-        </w:rPr>
-        <w:t>June 2014</w:t>
-      </w:r>
-      <w:r>
-        <w:rPr>
-          <w:sz w:val="20"/>
-          <w:szCs w:val="20"/>
-        </w:rPr>
-        <w:t xml:space="preserve"> </w:t>
-      </w:r>
-      <w:r>
-        <w:rPr>
-          <w:sz w:val="20"/>
-          <w:szCs w:val="20"/>
-        </w:rPr>
-        <w:t>-</w:t>
-      </w:r>
-      <w:r>
-        <w:rPr>
-          <w:sz w:val="20"/>
-          <w:szCs w:val="20"/>
-        </w:rPr>
-        <w:t xml:space="preserve"> </w:t>
-      </w:r>
-      <w:r>
-        <w:rPr>
-          <w:sz w:val="20"/>
-          <w:szCs w:val="20"/>
-        </w:rPr>
-        <w:t>July</w:t>
-      </w:r>
-      <w:r>
-        <w:rPr>
-          <w:sz w:val="20"/>
-          <w:szCs w:val="20"/>
-        </w:rPr>
-        <w:t xml:space="preserve"> 2016</w:t>
-      </w:r>
-      <w:r>
-        <w:t xml:space="preserve"> </w:t>
-      </w:r>
-      <w:r>
-        <w:t xml:space="preserve"> </w:t>
-      </w:r>
-    </w:p>
-    <w:p>
-      <w:pPr>
-        <w:spacing w:after="0"/>
-        <w:ind w:firstLine="720"/>
-        <w:jc w:val="both"/>
-        <w:rPr>
-          <w:b/>
-          <w:sz w:val="20"/>
-          <w:szCs w:val="20"/>
-        </w:rPr>
-      </w:pPr>
-      <w:r>
-        <w:rPr>
-          <w:sz w:val="20"/>
-          <w:szCs w:val="20"/>
-        </w:rPr>
-        <w:t>Oracle Virtual Networking Team</w:t>
-      </w:r>
-      <w:r>
-        <w:rPr>
-          <w:b/>
-          <w:sz w:val="20"/>
-          <w:szCs w:val="20"/>
-        </w:rPr>
-        <w:tab/>
-      </w:r>
-      <w:r>
-        <w:rPr>
-          <w:b/>
-          <w:sz w:val="20"/>
-          <w:szCs w:val="20"/>
-        </w:rPr>
-        <w:tab/>
-      </w:r>
-      <w:r>
-        <w:rPr>
-          <w:b/>
-          <w:sz w:val="20"/>
-          <w:szCs w:val="20"/>
-        </w:rPr>
-        <w:tab/>
-      </w:r>
-      <w:r>
-        <w:rPr>
-          <w:b/>
-          <w:sz w:val="20"/>
-          <w:szCs w:val="20"/>
-        </w:rPr>
-        <w:tab/>
-      </w:r>
-      <w:r>
-        <w:rPr>
-          <w:b/>
-          <w:sz w:val="20"/>
-          <w:szCs w:val="20"/>
-        </w:rPr>
-        <w:tab/>
-      </w:r>
-      <w:r>
-        <w:rPr>
-          <w:b/>
-          <w:sz w:val="20"/>
-          <w:szCs w:val="20"/>
-        </w:rPr>
-        <w:tab/>
+        <w:rPr>
+          <w:sz w:val="20"/>
+          <w:szCs w:val="20"/>
+        </w:rPr>
+        <w:t xml:space="preserve">production-facing </w:t>
+      </w:r>
+      <w:r>
+        <w:rPr>
+          <w:sz w:val="20"/>
+          <w:szCs w:val="20"/>
+        </w:rPr>
+        <w:t>priority bugs</w:t>
+      </w:r>
+      <w:r>
+        <w:rPr>
+          <w:sz w:val="20"/>
+          <w:szCs w:val="20"/>
+        </w:rPr>
+        <w:t>.</w:t>
       </w:r>
     </w:p>
     <w:p>
@@ -1089,74 +1848,35 @@
           <w:sz w:val="20"/>
           <w:szCs w:val="20"/>
         </w:rPr>
-        <w:t>I</w:t>
-      </w:r>
-      <w:r>
-        <w:rPr>
-          <w:sz w:val="20"/>
-          <w:szCs w:val="20"/>
-        </w:rPr>
-        <w:t xml:space="preserve">mplemented the kernel statistics for Solaris Host drivers for </w:t>
-      </w:r>
-      <w:r>
-        <w:rPr>
-          <w:sz w:val="20"/>
-          <w:szCs w:val="20"/>
-        </w:rPr>
-        <w:t>InfiniBand</w:t>
-      </w:r>
-      <w:r>
-        <w:rPr>
-          <w:sz w:val="20"/>
-          <w:szCs w:val="20"/>
-        </w:rPr>
-        <w:t xml:space="preserve"> HCA Devices using C </w:t>
-      </w:r>
-    </w:p>
-    <w:p>
-      <w:pPr>
-        <w:spacing w:after="0"/>
-        <w:ind w:left="360"/>
-        <w:jc w:val="both"/>
-        <w:rPr>
-          <w:sz w:val="20"/>
-          <w:szCs w:val="20"/>
-        </w:rPr>
-      </w:pPr>
-      <w:r>
-        <w:rPr>
-          <w:sz w:val="20"/>
-          <w:szCs w:val="20"/>
-        </w:rPr>
-        <w:t xml:space="preserve">       </w:t>
-      </w:r>
-      <w:r>
-        <w:rPr>
-          <w:sz w:val="20"/>
-          <w:szCs w:val="20"/>
-        </w:rPr>
-        <w:t xml:space="preserve"> Kernel Programming.</w:t>
-      </w:r>
-      <w:r>
-        <w:rPr>
-          <w:sz w:val="20"/>
-          <w:szCs w:val="20"/>
-        </w:rPr>
-        <w:t xml:space="preserve"> Fixed and implemented priority bugs, </w:t>
-      </w:r>
-      <w:r>
-        <w:rPr>
-          <w:sz w:val="20"/>
-          <w:szCs w:val="20"/>
-        </w:rPr>
-        <w:t>contributing to</w:t>
-      </w:r>
-      <w:r>
-        <w:rPr>
-          <w:sz w:val="20"/>
-          <w:szCs w:val="20"/>
-        </w:rPr>
-        <w:t xml:space="preserve"> the driver stability. </w:t>
+        <w:t>E</w:t>
+      </w:r>
+      <w:r>
+        <w:rPr>
+          <w:sz w:val="20"/>
+          <w:szCs w:val="20"/>
+        </w:rPr>
+        <w:t xml:space="preserve">nhanced </w:t>
+      </w:r>
+      <w:r>
+        <w:rPr>
+          <w:sz w:val="20"/>
+          <w:szCs w:val="20"/>
+        </w:rPr>
+        <w:t xml:space="preserve">and fixed </w:t>
+      </w:r>
+      <w:r>
+        <w:rPr>
+          <w:sz w:val="20"/>
+          <w:szCs w:val="20"/>
+        </w:rPr>
+        <w:t>features in</w:t>
+      </w:r>
+      <w:r>
+        <w:rPr>
+          <w:sz w:val="20"/>
+          <w:szCs w:val="20"/>
+        </w:rPr>
+        <w:t xml:space="preserve"> Userland Verbs API for kernel drivers.</w:t>
       </w:r>
     </w:p>
     <w:p>
@@ -1178,37 +1898,75 @@
           <w:sz w:val="20"/>
           <w:szCs w:val="20"/>
         </w:rPr>
-        <w:t>E</w:t>
-      </w:r>
-      <w:r>
-        <w:rPr>
-          <w:sz w:val="20"/>
-          <w:szCs w:val="20"/>
-        </w:rPr>
-        <w:t xml:space="preserve">nhanced </w:t>
-      </w:r>
-      <w:r>
-        <w:rPr>
-          <w:sz w:val="20"/>
-          <w:szCs w:val="20"/>
-        </w:rPr>
-        <w:t xml:space="preserve">and fixed </w:t>
-      </w:r>
-      <w:r>
-        <w:rPr>
-          <w:sz w:val="20"/>
-          <w:szCs w:val="20"/>
-        </w:rPr>
-        <w:t>features in the Userland Verbs API for kernel drivers.</w:t>
+        <w:t>Received “</w:t>
+      </w:r>
+      <w:r>
+        <w:rPr>
+          <w:sz w:val="20"/>
+          <w:szCs w:val="20"/>
+        </w:rPr>
+        <w:t>Oracle Employee Recognition Award</w:t>
+      </w:r>
+      <w:r>
+        <w:rPr>
+          <w:sz w:val="20"/>
+          <w:szCs w:val="20"/>
+        </w:rPr>
+        <w:t>”</w:t>
+      </w:r>
+      <w:r>
+        <w:rPr>
+          <w:sz w:val="20"/>
+          <w:szCs w:val="20"/>
+        </w:rPr>
+        <w:t xml:space="preserve"> for </w:t>
+      </w:r>
+      <w:r>
+        <w:rPr>
+          <w:sz w:val="20"/>
+          <w:szCs w:val="20"/>
+        </w:rPr>
+        <w:t>exceeding expectations</w:t>
+      </w:r>
+      <w:r>
+        <w:rPr>
+          <w:sz w:val="20"/>
+          <w:szCs w:val="20"/>
+        </w:rPr>
+        <w:t xml:space="preserve"> by 20%</w:t>
+      </w:r>
+      <w:r>
+        <w:rPr>
+          <w:sz w:val="20"/>
+          <w:szCs w:val="20"/>
+        </w:rPr>
+        <w:t xml:space="preserve"> in</w:t>
+      </w:r>
+      <w:r>
+        <w:rPr>
+          <w:sz w:val="20"/>
+          <w:szCs w:val="20"/>
+        </w:rPr>
+        <w:t xml:space="preserve"> i</w:t>
+      </w:r>
+      <w:r>
+        <w:rPr>
+          <w:sz w:val="20"/>
+          <w:szCs w:val="20"/>
+        </w:rPr>
+        <w:t>ntegrating</w:t>
+      </w:r>
+      <w:r>
+        <w:rPr>
+          <w:sz w:val="20"/>
+          <w:szCs w:val="20"/>
+        </w:rPr>
+        <w:t xml:space="preserve"> Userland </w:t>
       </w:r>
     </w:p>
     <w:p>
       <w:pPr>
         <w:pStyle w:val="ListParagraph"/>
-        <w:numPr>
-          <w:ilvl w:val="0"/>
-          <w:numId w:val="1"/>
-        </w:numPr>
         <w:spacing w:after="0"/>
         <w:jc w:val="both"/>
         <w:rPr>
@@ -1221,35 +1979,14 @@
           <w:sz w:val="20"/>
           <w:szCs w:val="20"/>
         </w:rPr>
-        <w:t>I</w:t>
-      </w:r>
-      <w:r>
-        <w:rPr>
-          <w:sz w:val="20"/>
-          <w:szCs w:val="20"/>
-        </w:rPr>
-        <w:t>ntegrate</w:t>
-      </w:r>
-      <w:r>
-        <w:rPr>
-          <w:sz w:val="20"/>
-          <w:szCs w:val="20"/>
-        </w:rPr>
-        <w:t>d the Userland Verbs API</w:t>
-      </w:r>
-      <w:r>
-        <w:rPr>
-          <w:sz w:val="20"/>
-          <w:szCs w:val="20"/>
-        </w:rPr>
-        <w:t xml:space="preserve"> into the Solaris OS</w:t>
-      </w:r>
-      <w:r>
-        <w:rPr>
-          <w:sz w:val="20"/>
-          <w:szCs w:val="20"/>
-        </w:rPr>
-        <w:t xml:space="preserve"> – S12</w:t>
+        <w:t>Verbs API</w:t>
+      </w:r>
+      <w:r>
+        <w:rPr>
+          <w:sz w:val="20"/>
+          <w:szCs w:val="20"/>
+        </w:rPr>
+        <w:t xml:space="preserve"> into Solaris OS-S12</w:t>
       </w:r>
       <w:r>
         <w:rPr>
@@ -1261,78 +1998,8 @@
     </w:p>
     <w:p>
       <w:pPr>
-        <w:pStyle w:val="ListParagraph"/>
-        <w:numPr>
-          <w:ilvl w:val="0"/>
-          <w:numId w:val="1"/>
-        </w:numPr>
         <w:spacing w:after="0"/>
         <w:jc w:val="both"/>
-        <w:rPr>
-          <w:sz w:val="20"/>
-          <w:szCs w:val="20"/>
-        </w:rPr>
-      </w:pPr>
-      <w:r>
-        <w:rPr>
-          <w:sz w:val="20"/>
-          <w:szCs w:val="20"/>
-        </w:rPr>
-        <w:t>Received “</w:t>
-      </w:r>
-      <w:r>
-        <w:rPr>
-          <w:sz w:val="20"/>
-          <w:szCs w:val="20"/>
-        </w:rPr>
-        <w:t>Oracle Employee Recognition Award</w:t>
-      </w:r>
-      <w:r>
-        <w:rPr>
-          <w:sz w:val="20"/>
-          <w:szCs w:val="20"/>
-        </w:rPr>
-        <w:t>”</w:t>
-      </w:r>
-      <w:r>
-        <w:rPr>
-          <w:sz w:val="20"/>
-          <w:szCs w:val="20"/>
-        </w:rPr>
-        <w:t xml:space="preserve"> for </w:t>
-      </w:r>
-      <w:r>
-        <w:rPr>
-          <w:sz w:val="20"/>
-          <w:szCs w:val="20"/>
-        </w:rPr>
-        <w:t xml:space="preserve">solely integrating the </w:t>
-      </w:r>
-      <w:r>
-        <w:rPr>
-          <w:sz w:val="20"/>
-          <w:szCs w:val="20"/>
-        </w:rPr>
-        <w:t xml:space="preserve">Userland Verbs </w:t>
-      </w:r>
-      <w:r>
-        <w:rPr>
-          <w:sz w:val="20"/>
-          <w:szCs w:val="20"/>
-        </w:rPr>
-        <w:t>API.</w:t>
-      </w:r>
-    </w:p>
-    <w:p>
-      <w:pPr>
-        <w:spacing w:after="0"/>
-        <w:jc w:val="both"/>
-      </w:pPr>
-    </w:p>
-    <w:p>
-      <w:pPr>
-        <w:spacing w:after="0"/>
-        <w:jc w:val="both"/>
       </w:pPr>
       <w:r>
         <w:rPr>
@@ -1368,22 +2035,32 @@
       </w:r>
       <w:r>
         <w:tab/>
-      </w:r>
-      <w:r>
-        <w:tab/>
-      </w:r>
-      <w:r>
-        <w:t xml:space="preserve">   </w:t>
-      </w:r>
-      <w:r>
-        <w:rPr>
+        <w:t xml:space="preserve">           </w:t>
+      </w:r>
+      <w:r>
+        <w:t xml:space="preserve"> </w:t>
+      </w:r>
+      <w:r>
+        <w:rPr>
+          <w:b/>
+        </w:rPr>
+        <w:t>[</w:t>
+      </w:r>
+      <w:r>
+        <w:rPr>
+          <w:b/>
           <w:sz w:val="20"/>
           <w:szCs w:val="20"/>
         </w:rPr>
         <w:t>January 2014 - May 2014</w:t>
       </w:r>
       <w:r>
-        <w:t xml:space="preserve"> </w:t>
+        <w:rPr>
+          <w:b/>
+          <w:sz w:val="20"/>
+          <w:szCs w:val="20"/>
+        </w:rPr>
+        <w:t>]</w:t>
       </w:r>
     </w:p>
     <w:p>
@@ -1430,294 +2107,49 @@
           <w:sz w:val="20"/>
           <w:szCs w:val="20"/>
         </w:rPr>
-        <w:t>I</w:t>
-      </w:r>
-      <w:r>
-        <w:rPr>
-          <w:sz w:val="20"/>
-          <w:szCs w:val="20"/>
-        </w:rPr>
-        <w:t>mplemented the User Interface for the calendar tool using Visual C++ and MFC libraries.</w:t>
-      </w:r>
-    </w:p>
-    <w:p>
-      <w:pPr>
-        <w:spacing w:after="0"/>
-        <w:jc w:val="both"/>
-        <w:rPr>
-          <w:b/>
-        </w:rPr>
-      </w:pPr>
-      <w:r>
-        <w:rPr>
-          <w:b/>
-        </w:rPr>
-        <w:t>TECHNICAL SKILLS</w:t>
-      </w:r>
-    </w:p>
-    <w:p>
-      <w:pPr>
-        <w:spacing w:after="0"/>
-        <w:ind w:firstLine="720"/>
-        <w:jc w:val="both"/>
-        <w:rPr>
-          <w:sz w:val="19"/>
-          <w:szCs w:val="19"/>
-        </w:rPr>
-      </w:pPr>
-      <w:r>
-        <w:rPr>
-          <w:sz w:val="19"/>
-          <w:szCs w:val="19"/>
-        </w:rPr>
-        <w:t xml:space="preserve">Programming Languages: </w:t>
-      </w:r>
-      <w:r>
-        <w:rPr>
-          <w:sz w:val="19"/>
-          <w:szCs w:val="19"/>
-        </w:rPr>
-        <w:tab/>
-      </w:r>
-      <w:r>
-        <w:rPr>
-          <w:sz w:val="19"/>
-          <w:szCs w:val="19"/>
-        </w:rPr>
-        <w:tab/>
-      </w:r>
-      <w:r>
-        <w:rPr>
-          <w:sz w:val="19"/>
-          <w:szCs w:val="19"/>
-        </w:rPr>
-        <w:t xml:space="preserve">Java, </w:t>
-      </w:r>
-      <w:r>
-        <w:rPr>
-          <w:sz w:val="19"/>
-          <w:szCs w:val="19"/>
-        </w:rPr>
-        <w:t>C,</w:t>
-      </w:r>
-      <w:r>
-        <w:rPr>
-          <w:sz w:val="19"/>
-          <w:szCs w:val="19"/>
-        </w:rPr>
-        <w:t xml:space="preserve"> Python</w:t>
-      </w:r>
-      <w:r>
-        <w:rPr>
-          <w:sz w:val="19"/>
-          <w:szCs w:val="19"/>
-        </w:rPr>
-        <w:t xml:space="preserve">, R, </w:t>
-      </w:r>
-      <w:r>
-        <w:rPr>
-          <w:sz w:val="19"/>
-          <w:szCs w:val="19"/>
-        </w:rPr>
-        <w:t>C++, HTML, JavaScript, CSS</w:t>
-      </w:r>
-      <w:r>
-        <w:rPr>
-          <w:sz w:val="19"/>
-          <w:szCs w:val="19"/>
-        </w:rPr>
-        <w:t>, Android</w:t>
-      </w:r>
-    </w:p>
-    <w:p>
-      <w:pPr>
-        <w:spacing w:after="0"/>
-        <w:ind w:firstLine="720"/>
-        <w:jc w:val="both"/>
-        <w:rPr>
-          <w:sz w:val="19"/>
-          <w:szCs w:val="19"/>
-        </w:rPr>
-      </w:pPr>
-      <w:r>
-        <w:rPr>
-          <w:sz w:val="19"/>
-          <w:szCs w:val="19"/>
-        </w:rPr>
-        <w:t>Applications:</w:t>
-      </w:r>
-      <w:r>
-        <w:rPr>
-          <w:sz w:val="19"/>
-          <w:szCs w:val="19"/>
-        </w:rPr>
-        <w:tab/>
-      </w:r>
-      <w:r>
-        <w:rPr>
-          <w:sz w:val="19"/>
-          <w:szCs w:val="19"/>
-        </w:rPr>
-        <w:tab/>
-      </w:r>
-      <w:r>
-        <w:rPr>
-          <w:sz w:val="19"/>
-          <w:szCs w:val="19"/>
-        </w:rPr>
-        <w:tab/>
-      </w:r>
-      <w:r>
-        <w:rPr>
-          <w:sz w:val="19"/>
-          <w:szCs w:val="19"/>
-        </w:rPr>
-        <w:t xml:space="preserve">Jenkins, Maven, </w:t>
-      </w:r>
-      <w:bookmarkStart w:id="0" w:name="_GoBack"/>
-      <w:bookmarkEnd w:id="0"/>
-      <w:r>
-        <w:rPr>
-          <w:sz w:val="19"/>
-          <w:szCs w:val="19"/>
-        </w:rPr>
-        <w:t xml:space="preserve">GNU C/C++, </w:t>
-      </w:r>
-      <w:r>
-        <w:rPr>
-          <w:sz w:val="19"/>
-          <w:szCs w:val="19"/>
-        </w:rPr>
-        <w:t xml:space="preserve">STL, </w:t>
-      </w:r>
-      <w:r>
-        <w:rPr>
-          <w:sz w:val="19"/>
-          <w:szCs w:val="19"/>
-        </w:rPr>
-        <w:t>MS Word, MS Excel, MS Visual Studio</w:t>
-      </w:r>
-      <w:r>
-        <w:rPr>
-          <w:sz w:val="19"/>
-          <w:szCs w:val="19"/>
-        </w:rPr>
-        <w:t>, Eclipse IDE</w:t>
-      </w:r>
-    </w:p>
-    <w:p>
-      <w:pPr>
-        <w:spacing w:after="0"/>
-        <w:ind w:firstLine="720"/>
-        <w:jc w:val="both"/>
-        <w:rPr>
-          <w:sz w:val="19"/>
-          <w:szCs w:val="19"/>
-        </w:rPr>
-      </w:pPr>
-      <w:r>
-        <w:rPr>
-          <w:sz w:val="19"/>
-          <w:szCs w:val="19"/>
-        </w:rPr>
-        <w:t>Operating Systems:</w:t>
-      </w:r>
-      <w:r>
-        <w:rPr>
-          <w:b/>
-          <w:sz w:val="19"/>
-          <w:szCs w:val="19"/>
-        </w:rPr>
-        <w:tab/>
-      </w:r>
-      <w:r>
-        <w:rPr>
-          <w:b/>
-          <w:sz w:val="19"/>
-          <w:szCs w:val="19"/>
-        </w:rPr>
-        <w:tab/>
-      </w:r>
-      <w:r>
-        <w:rPr>
-          <w:sz w:val="19"/>
-          <w:szCs w:val="19"/>
-        </w:rPr>
-        <w:t>Unix(Solaris), Linux(Ubuntu), Windows</w:t>
-      </w:r>
-    </w:p>
-    <w:p>
-      <w:pPr>
-        <w:spacing w:after="20"/>
-        <w:ind w:firstLine="720"/>
-        <w:jc w:val="both"/>
-        <w:rPr>
-          <w:sz w:val="19"/>
-          <w:szCs w:val="19"/>
-        </w:rPr>
-      </w:pPr>
-      <w:r>
-        <w:rPr>
-          <w:sz w:val="19"/>
-          <w:szCs w:val="19"/>
-        </w:rPr>
-        <w:t>Course work</w:t>
-      </w:r>
-      <w:r>
-        <w:rPr>
-          <w:sz w:val="19"/>
-          <w:szCs w:val="19"/>
-        </w:rPr>
-        <w:t xml:space="preserve">: </w:t>
-      </w:r>
-      <w:r>
-        <w:rPr>
-          <w:sz w:val="19"/>
-          <w:szCs w:val="19"/>
-        </w:rPr>
-        <w:tab/>
-      </w:r>
-      <w:r>
-        <w:rPr>
-          <w:sz w:val="19"/>
-          <w:szCs w:val="19"/>
-        </w:rPr>
-        <w:tab/>
-      </w:r>
-      <w:r>
-        <w:rPr>
-          <w:sz w:val="19"/>
-          <w:szCs w:val="19"/>
-        </w:rPr>
-        <w:tab/>
-      </w:r>
-      <w:r>
-        <w:rPr>
-          <w:sz w:val="19"/>
-          <w:szCs w:val="19"/>
-        </w:rPr>
-        <w:t xml:space="preserve">Artificial Intelligence, NLP, </w:t>
-      </w:r>
-      <w:r>
-        <w:rPr>
-          <w:sz w:val="19"/>
-          <w:szCs w:val="19"/>
-        </w:rPr>
-        <w:t xml:space="preserve">Information Retrieval, </w:t>
-      </w:r>
-      <w:r>
-        <w:rPr>
-          <w:sz w:val="19"/>
-          <w:szCs w:val="19"/>
-        </w:rPr>
-        <w:t>Web Technologies</w:t>
-      </w:r>
-      <w:r>
-        <w:rPr>
-          <w:sz w:val="19"/>
-          <w:szCs w:val="19"/>
-        </w:rPr>
-        <w:t xml:space="preserve">, </w:t>
+        <w:t>Developed</w:t>
+      </w:r>
+      <w:r>
+        <w:rPr>
+          <w:sz w:val="20"/>
+          <w:szCs w:val="20"/>
+        </w:rPr>
+        <w:t xml:space="preserve"> </w:t>
+      </w:r>
+      <w:r>
+        <w:rPr>
+          <w:sz w:val="20"/>
+          <w:szCs w:val="20"/>
+        </w:rPr>
+        <w:t xml:space="preserve">calendar tool </w:t>
+      </w:r>
+      <w:r>
+        <w:rPr>
+          <w:sz w:val="20"/>
+          <w:szCs w:val="20"/>
+        </w:rPr>
+        <w:t>for</w:t>
+      </w:r>
+      <w:r>
+        <w:rPr>
+          <w:sz w:val="20"/>
+          <w:szCs w:val="20"/>
+        </w:rPr>
+        <w:t xml:space="preserve"> </w:t>
+      </w:r>
+      <w:r>
+        <w:rPr>
+          <w:sz w:val="20"/>
+          <w:szCs w:val="20"/>
+        </w:rPr>
+        <w:t xml:space="preserve">desktop-based medical applications; used </w:t>
+      </w:r>
+      <w:r>
+        <w:rPr>
+          <w:sz w:val="20"/>
+          <w:szCs w:val="20"/>
+        </w:rPr>
+        <w:t>Visual C++ and MFC libraries.</w:t>
       </w:r>
     </w:p>
     <w:p>
@@ -1735,7 +2167,7 @@
           <w:sz w:val="19"/>
           <w:szCs w:val="19"/>
         </w:rPr>
-        <w:t>Networks, Operating Systems, Algorithms, Data Structures.</w:t>
+        <w:t>.</w:t>
       </w:r>
     </w:p>
     <w:p>
@@ -1773,43 +2205,14 @@
           <w:sz w:val="19"/>
           <w:szCs w:val="19"/>
         </w:rPr>
-        <w:t>Plugin for JavaScript to the Doxygen tool</w:t>
-      </w:r>
-      <w:r>
-        <w:rPr>
-          <w:b/>
-          <w:sz w:val="19"/>
-          <w:szCs w:val="19"/>
-        </w:rPr>
-        <w:t>(C/C++)</w:t>
-      </w:r>
-      <w:r>
-        <w:rPr>
-          <w:sz w:val="19"/>
-          <w:szCs w:val="19"/>
-        </w:rPr>
-        <w:t xml:space="preserve">: </w:t>
-      </w:r>
-      <w:r>
-        <w:rPr>
-          <w:sz w:val="19"/>
-          <w:szCs w:val="19"/>
-        </w:rPr>
-        <w:t>D</w:t>
-      </w:r>
-      <w:r>
-        <w:rPr>
-          <w:sz w:val="19"/>
-          <w:szCs w:val="19"/>
-        </w:rPr>
-        <w:t>eveloped an</w:t>
-      </w:r>
-      <w:r>
-        <w:rPr>
-          <w:sz w:val="19"/>
-          <w:szCs w:val="19"/>
-        </w:rPr>
-        <w:t xml:space="preserve"> enhancement to the </w:t>
+        <w:t xml:space="preserve">Natural Language Processing (NLP): </w:t>
+      </w:r>
+      <w:r>
+        <w:rPr>
+          <w:sz w:val="19"/>
+          <w:szCs w:val="19"/>
+        </w:rPr>
+        <w:t>Researched emotion detection of Hindi songs with unsupervised</w:t>
       </w:r>
     </w:p>
     <w:p>
@@ -1827,115 +2230,83 @@
           <w:sz w:val="19"/>
           <w:szCs w:val="19"/>
         </w:rPr>
-        <w:t>de facto standard</w:t>
-      </w:r>
-      <w:r>
-        <w:rPr>
-          <w:sz w:val="19"/>
-          <w:szCs w:val="19"/>
-        </w:rPr>
-        <w:t xml:space="preserve">, open source </w:t>
-      </w:r>
-      <w:r>
-        <w:rPr>
-          <w:sz w:val="19"/>
-          <w:szCs w:val="19"/>
-        </w:rPr>
-        <w:t>tool for document generation</w:t>
-      </w:r>
-      <w:r>
-        <w:rPr>
-          <w:sz w:val="19"/>
-          <w:szCs w:val="19"/>
-        </w:rPr>
-        <w:t>-Doxygen,</w:t>
-      </w:r>
-      <w:r>
-        <w:rPr>
-          <w:sz w:val="19"/>
-          <w:szCs w:val="19"/>
-        </w:rPr>
-        <w:t xml:space="preserve"> for JavaScript language.</w:t>
-      </w:r>
-    </w:p>
-    <w:p>
-      <w:pPr>
-        <w:numPr>
-          <w:ilvl w:val="0"/>
-          <w:numId w:val="3"/>
-        </w:numPr>
+        <w:t>spectral</w:t>
+      </w:r>
+      <w:r>
+        <w:rPr>
+          <w:sz w:val="19"/>
+          <w:szCs w:val="19"/>
+        </w:rPr>
+        <w:t xml:space="preserve"> clustering with a team of four, </w:t>
+      </w:r>
+      <w:bookmarkStart w:id="0" w:name="_GoBack"/>
+      <w:bookmarkEnd w:id="0"/>
+      <w:r>
+        <w:rPr>
+          <w:sz w:val="19"/>
+          <w:szCs w:val="19"/>
+        </w:rPr>
+        <w:t xml:space="preserve">HMM </w:t>
+      </w:r>
+      <w:r>
+        <w:rPr>
+          <w:sz w:val="19"/>
+          <w:szCs w:val="19"/>
+        </w:rPr>
+        <w:t xml:space="preserve">part-of-speech tagging </w:t>
+      </w:r>
+      <w:r>
+        <w:rPr>
+          <w:sz w:val="19"/>
+          <w:szCs w:val="19"/>
+        </w:rPr>
+        <w:t xml:space="preserve">for Catalan language </w:t>
+      </w:r>
+      <w:r>
+        <w:rPr>
+          <w:sz w:val="19"/>
+          <w:szCs w:val="19"/>
+        </w:rPr>
+        <w:t xml:space="preserve">and </w:t>
+      </w:r>
+      <w:r>
+        <w:rPr>
+          <w:sz w:val="19"/>
+          <w:szCs w:val="19"/>
+        </w:rPr>
+        <w:t>Naive</w:t>
+      </w:r>
+    </w:p>
+    <w:p>
+      <w:pPr>
+        <w:pStyle w:val="ListParagraph"/>
         <w:spacing w:after="0"/>
-        <w:contextualSpacing/>
-        <w:rPr>
-          <w:sz w:val="19"/>
-          <w:szCs w:val="19"/>
-        </w:rPr>
-      </w:pPr>
-      <w:r>
-        <w:rPr>
-          <w:rFonts w:eastAsia="Times New Roman" w:cs="Times New Roman"/>
-          <w:b/>
-          <w:sz w:val="19"/>
-          <w:szCs w:val="19"/>
-        </w:rPr>
-        <w:t>Simulation of Virtual Memory mechanism using paging model</w:t>
-      </w:r>
-      <w:r>
-        <w:rPr>
-          <w:rFonts w:eastAsia="Times New Roman" w:cs="Times New Roman"/>
-          <w:b/>
-          <w:sz w:val="19"/>
-          <w:szCs w:val="19"/>
-        </w:rPr>
-        <w:t xml:space="preserve"> (Java)</w:t>
-      </w:r>
-      <w:r>
-        <w:rPr>
-          <w:rFonts w:eastAsia="Times New Roman" w:cs="Times New Roman"/>
-          <w:b/>
-          <w:sz w:val="19"/>
-          <w:szCs w:val="19"/>
-        </w:rPr>
-        <w:t>:</w:t>
-      </w:r>
-      <w:r>
-        <w:rPr>
-          <w:sz w:val="19"/>
-          <w:szCs w:val="19"/>
-        </w:rPr>
-        <w:t xml:space="preserve"> </w:t>
-      </w:r>
-      <w:r>
-        <w:rPr>
-          <w:sz w:val="19"/>
-          <w:szCs w:val="19"/>
-        </w:rPr>
-        <w:t>Team of 3 members</w:t>
-      </w:r>
-      <w:r>
-        <w:rPr>
-          <w:sz w:val="19"/>
-          <w:szCs w:val="19"/>
-        </w:rPr>
-        <w:t xml:space="preserve"> was </w:t>
-      </w:r>
-    </w:p>
-    <w:p>
-      <w:pPr>
-        <w:spacing w:after="0"/>
-        <w:ind w:left="720"/>
-        <w:contextualSpacing/>
-        <w:rPr>
-          <w:sz w:val="19"/>
-          <w:szCs w:val="19"/>
-        </w:rPr>
-      </w:pPr>
-      <w:r>
-        <w:rPr>
-          <w:sz w:val="19"/>
-          <w:szCs w:val="19"/>
-        </w:rPr>
-        <w:t>awarded 3rd Prize out of 50 teams for best Simulation.</w:t>
+        <w:jc w:val="both"/>
+        <w:rPr>
+          <w:sz w:val="19"/>
+          <w:szCs w:val="19"/>
+        </w:rPr>
+      </w:pPr>
+      <w:r>
+        <w:rPr>
+          <w:sz w:val="19"/>
+          <w:szCs w:val="19"/>
+        </w:rPr>
+        <w:t xml:space="preserve">Bayes </w:t>
+      </w:r>
+      <w:r>
+        <w:rPr>
+          <w:sz w:val="19"/>
+          <w:szCs w:val="19"/>
+        </w:rPr>
+        <w:t xml:space="preserve">Classifier </w:t>
+      </w:r>
+      <w:r>
+        <w:rPr>
+          <w:sz w:val="19"/>
+          <w:szCs w:val="19"/>
+        </w:rPr>
+        <w:t>for classification of hotel reviews deceptive/truth.</w:t>
       </w:r>
     </w:p>
     <w:p>
@@ -1958,22 +2329,135 @@
           <w:sz w:val="19"/>
           <w:szCs w:val="19"/>
         </w:rPr>
-        <w:t xml:space="preserve">Man </w:t>
-      </w:r>
-      <w:r>
-        <w:rPr>
-          <w:b/>
-          <w:sz w:val="19"/>
-          <w:szCs w:val="19"/>
-        </w:rPr>
-        <w:t>Pages for predefined and user defined typedefs (Python)</w:t>
-      </w:r>
-      <w:r>
-        <w:rPr>
-          <w:sz w:val="19"/>
-          <w:szCs w:val="19"/>
-        </w:rPr>
-        <w:t>: "man &lt;typedef&gt;". A GUI and CLI.</w:t>
+        <w:t xml:space="preserve">Constructed a </w:t>
+      </w:r>
+      <w:r>
+        <w:rPr>
+          <w:b/>
+          <w:sz w:val="19"/>
+          <w:szCs w:val="19"/>
+        </w:rPr>
+        <w:t xml:space="preserve">Plugin for JavaScript </w:t>
+      </w:r>
+      <w:r>
+        <w:rPr>
+          <w:b/>
+          <w:sz w:val="19"/>
+          <w:szCs w:val="19"/>
+        </w:rPr>
+        <w:t>language to de facto standard, open source tool for document generation-</w:t>
+      </w:r>
+      <w:r>
+        <w:rPr>
+          <w:b/>
+          <w:sz w:val="19"/>
+          <w:szCs w:val="19"/>
+        </w:rPr>
+        <w:t>Doxygen</w:t>
+      </w:r>
+      <w:r>
+        <w:rPr>
+          <w:b/>
+          <w:sz w:val="19"/>
+          <w:szCs w:val="19"/>
+        </w:rPr>
+        <w:t>(C/C++)</w:t>
+      </w:r>
+    </w:p>
+    <w:p>
+      <w:pPr>
+        <w:numPr>
+          <w:ilvl w:val="0"/>
+          <w:numId w:val="3"/>
+        </w:numPr>
+        <w:spacing w:after="0"/>
+        <w:contextualSpacing/>
+        <w:rPr>
+          <w:sz w:val="19"/>
+          <w:szCs w:val="19"/>
+        </w:rPr>
+      </w:pPr>
+      <w:r>
+        <w:rPr>
+          <w:rFonts w:eastAsia="Times New Roman" w:cs="Times New Roman"/>
+          <w:b/>
+          <w:sz w:val="19"/>
+          <w:szCs w:val="19"/>
+        </w:rPr>
+        <w:t>Simulated</w:t>
+      </w:r>
+      <w:r>
+        <w:rPr>
+          <w:rFonts w:eastAsia="Times New Roman" w:cs="Times New Roman"/>
+          <w:b/>
+          <w:sz w:val="19"/>
+          <w:szCs w:val="19"/>
+        </w:rPr>
+        <w:t xml:space="preserve"> Virtual Memory mechanism using paging model</w:t>
+      </w:r>
+      <w:r>
+        <w:rPr>
+          <w:rFonts w:eastAsia="Times New Roman" w:cs="Times New Roman"/>
+          <w:b/>
+          <w:sz w:val="19"/>
+          <w:szCs w:val="19"/>
+        </w:rPr>
+        <w:t xml:space="preserve"> (Java)</w:t>
+      </w:r>
+      <w:r>
+        <w:rPr>
+          <w:rFonts w:eastAsia="Times New Roman" w:cs="Times New Roman"/>
+          <w:b/>
+          <w:sz w:val="19"/>
+          <w:szCs w:val="19"/>
+        </w:rPr>
+        <w:t>:</w:t>
+      </w:r>
+      <w:r>
+        <w:rPr>
+          <w:sz w:val="19"/>
+          <w:szCs w:val="19"/>
+        </w:rPr>
+        <w:t xml:space="preserve"> </w:t>
+      </w:r>
+      <w:r>
+        <w:rPr>
+          <w:sz w:val="19"/>
+          <w:szCs w:val="19"/>
+        </w:rPr>
+        <w:t>Team of 3 members</w:t>
+      </w:r>
+      <w:r>
+        <w:rPr>
+          <w:sz w:val="19"/>
+          <w:szCs w:val="19"/>
+        </w:rPr>
+        <w:t xml:space="preserve"> was </w:t>
+      </w:r>
+      <w:r>
+        <w:rPr>
+          <w:sz w:val="19"/>
+          <w:szCs w:val="19"/>
+        </w:rPr>
+        <w:t xml:space="preserve">awarded 3rd </w:t>
+      </w:r>
+    </w:p>
+    <w:p>
+      <w:pPr>
+        <w:spacing w:after="0"/>
+        <w:ind w:left="720"/>
+        <w:contextualSpacing/>
+        <w:rPr>
+          <w:sz w:val="19"/>
+          <w:szCs w:val="19"/>
+        </w:rPr>
+      </w:pPr>
+      <w:r>
+        <w:rPr>
+          <w:sz w:val="19"/>
+          <w:szCs w:val="19"/>
+        </w:rPr>
+        <w:t>Prize out of 50 teams for best Simulation.</w:t>
       </w:r>
     </w:p>
     <w:p>
@@ -1996,84 +2480,124 @@
           <w:sz w:val="19"/>
           <w:szCs w:val="19"/>
         </w:rPr>
-        <w:t>Better Error messages for Template Programs of C++ (Python):</w:t>
-      </w:r>
-      <w:r>
-        <w:rPr>
-          <w:sz w:val="19"/>
-          <w:szCs w:val="19"/>
-        </w:rPr>
-        <w:t xml:space="preserve"> </w:t>
-      </w:r>
-      <w:r>
-        <w:rPr>
-          <w:sz w:val="19"/>
-          <w:szCs w:val="19"/>
-        </w:rPr>
-        <w:t>P</w:t>
-      </w:r>
-      <w:r>
-        <w:rPr>
-          <w:sz w:val="19"/>
-          <w:szCs w:val="19"/>
-        </w:rPr>
-        <w:t>roduce</w:t>
-      </w:r>
-      <w:r>
-        <w:rPr>
-          <w:sz w:val="19"/>
-          <w:szCs w:val="19"/>
-        </w:rPr>
-        <w:t>d</w:t>
-      </w:r>
-      <w:r>
-        <w:rPr>
-          <w:sz w:val="19"/>
-          <w:szCs w:val="19"/>
-        </w:rPr>
-        <w:t xml:space="preserve"> short and meaningful errors.</w:t>
-      </w:r>
-    </w:p>
-    <w:p>
-      <w:pPr>
+        <w:t xml:space="preserve">Man </w:t>
+      </w:r>
+      <w:r>
+        <w:rPr>
+          <w:b/>
+          <w:sz w:val="19"/>
+          <w:szCs w:val="19"/>
+        </w:rPr>
+        <w:t>Pages for predefined and user defined type</w:t>
+      </w:r>
+      <w:r>
+        <w:rPr>
+          <w:b/>
+          <w:sz w:val="19"/>
+          <w:szCs w:val="19"/>
+        </w:rPr>
+        <w:t xml:space="preserve"> definition</w:t>
+      </w:r>
+      <w:r>
+        <w:rPr>
+          <w:b/>
+          <w:sz w:val="19"/>
+          <w:szCs w:val="19"/>
+        </w:rPr>
+        <w:t>(Python)</w:t>
+      </w:r>
+      <w:r>
+        <w:rPr>
+          <w:sz w:val="19"/>
+          <w:szCs w:val="19"/>
+        </w:rPr>
+        <w:t xml:space="preserve">: </w:t>
+      </w:r>
+      <w:r>
+        <w:rPr>
+          <w:sz w:val="19"/>
+          <w:szCs w:val="19"/>
+        </w:rPr>
+        <w:t xml:space="preserve">Developed a </w:t>
+      </w:r>
+      <w:r>
+        <w:rPr>
+          <w:sz w:val="19"/>
+          <w:szCs w:val="19"/>
+        </w:rPr>
+        <w:t xml:space="preserve">GUI and CLI </w:t>
+      </w:r>
+      <w:r>
+        <w:rPr>
+          <w:sz w:val="19"/>
+          <w:szCs w:val="19"/>
+        </w:rPr>
+        <w:t>-</w:t>
+      </w:r>
+      <w:r>
+        <w:rPr>
+          <w:sz w:val="19"/>
+          <w:szCs w:val="19"/>
+        </w:rPr>
+        <w:t>"man &lt;typedef&gt;".</w:t>
+      </w:r>
+    </w:p>
+    <w:p>
+      <w:pPr>
+        <w:pStyle w:val="ListParagraph"/>
         <w:numPr>
           <w:ilvl w:val="0"/>
           <w:numId w:val="3"/>
         </w:numPr>
-        <w:spacing w:after="0" w:line="360" w:lineRule="auto"/>
-        <w:contextualSpacing/>
-        <w:rPr>
-          <w:b/>
-          <w:sz w:val="19"/>
-          <w:szCs w:val="19"/>
-        </w:rPr>
-      </w:pPr>
-      <w:r>
-        <w:rPr>
-          <w:rFonts w:eastAsia="Times New Roman" w:cs="Times New Roman"/>
-          <w:b/>
-          <w:sz w:val="19"/>
-          <w:szCs w:val="19"/>
-        </w:rPr>
-        <w:t>Tool to understand Basic Block Identification and Local Optimization</w:t>
-      </w:r>
-      <w:r>
-        <w:rPr>
-          <w:rFonts w:eastAsia="Times New Roman" w:cs="Times New Roman"/>
-          <w:b/>
-          <w:sz w:val="19"/>
-          <w:szCs w:val="19"/>
-        </w:rPr>
-        <w:t xml:space="preserve"> of compilers</w:t>
-      </w:r>
-      <w:r>
-        <w:rPr>
-          <w:rFonts w:eastAsia="Times New Roman" w:cs="Times New Roman"/>
-          <w:b/>
-          <w:sz w:val="19"/>
-          <w:szCs w:val="19"/>
-        </w:rPr>
-        <w:t>(Python)</w:t>
+        <w:spacing w:after="0"/>
+        <w:jc w:val="both"/>
+        <w:rPr>
+          <w:sz w:val="19"/>
+          <w:szCs w:val="19"/>
+        </w:rPr>
+      </w:pPr>
+      <w:r>
+        <w:rPr>
+          <w:b/>
+          <w:sz w:val="19"/>
+          <w:szCs w:val="19"/>
+        </w:rPr>
+        <w:t>Better Error messages for Template Programs of C++ (Python):</w:t>
+      </w:r>
+      <w:r>
+        <w:rPr>
+          <w:sz w:val="19"/>
+          <w:szCs w:val="19"/>
+        </w:rPr>
+        <w:t xml:space="preserve"> </w:t>
+      </w:r>
+      <w:r>
+        <w:rPr>
+          <w:sz w:val="19"/>
+          <w:szCs w:val="19"/>
+        </w:rPr>
+        <w:t>P</w:t>
+      </w:r>
+      <w:r>
+        <w:rPr>
+          <w:sz w:val="19"/>
+          <w:szCs w:val="19"/>
+        </w:rPr>
+        <w:t>roduce</w:t>
+      </w:r>
+      <w:r>
+        <w:rPr>
+          <w:sz w:val="19"/>
+          <w:szCs w:val="19"/>
+        </w:rPr>
+        <w:t>d</w:t>
+      </w:r>
+      <w:r>
+        <w:rPr>
+          <w:sz w:val="19"/>
+          <w:szCs w:val="19"/>
+        </w:rPr>
+        <w:t xml:space="preserve"> short and meaningful errors.</w:t>
       </w:r>
     </w:p>
     <w:p>
@@ -2378,6 +2902,118 @@
     </w:lvl>
   </w:abstractNum>
   <w:abstractNum w:abstractNumId="1">
+    <w:nsid w:val="0F4B64F8"/>
+    <w:multiLevelType w:val="hybridMultilevel"/>
+    <w:tmpl w:val="89B686A4"/>
+    <w:lvl w:ilvl="0" w:tplc="6AD880E8">
+      <w:numFmt w:val="bullet"/>
+      <w:lvlText w:val=""/>
+      <w:lvlJc w:val="left"/>
+      <w:pPr>
+        <w:ind w:left="720" w:hanging="360"/>
+      </w:pPr>
+      <w:rPr>
+        <w:rFonts w:ascii="Symbol" w:eastAsia="Calibri" w:hAnsi="Symbol" w:cs="Arial" w:hint="default"/>
+      </w:rPr>
+    </w:lvl>
+    <w:lvl w:ilvl="1" w:tplc="04090003" w:tentative="1">
+      <w:start w:val="1"/>
+      <w:numFmt w:val="bullet"/>
+      <w:lvlText w:val="o"/>
+      <w:lvlJc w:val="left"/>
+      <w:pPr>
+        <w:ind w:left="1440" w:hanging="360"/>
+      </w:pPr>
+      <w:rPr>
+        <w:rFonts w:ascii="Courier New" w:hAnsi="Courier New" w:cs="Courier New" w:hint="default"/>
+      </w:rPr>
+    </w:lvl>
+    <w:lvl w:ilvl="2" w:tplc="04090005" w:tentative="1">
+      <w:start w:val="1"/>
+      <w:numFmt w:val="bullet"/>
+      <w:lvlText w:val=""/>
+      <w:lvlJc w:val="left"/>
+      <w:pPr>
+        <w:ind w:left="2160" w:hanging="360"/>
+      </w:pPr>
+      <w:rPr>
+        <w:rFonts w:ascii="Wingdings" w:hAnsi="Wingdings" w:hint="default"/>
+      </w:rPr>
+    </w:lvl>
+    <w:lvl w:ilvl="3" w:tplc="04090001" w:tentative="1">
+      <w:start w:val="1"/>
+      <w:numFmt w:val="bullet"/>
+      <w:lvlText w:val=""/>
+      <w:lvlJc w:val="left"/>
+      <w:pPr>
+        <w:ind w:left="2880" w:hanging="360"/>
+      </w:pPr>
+      <w:rPr>
+        <w:rFonts w:ascii="Symbol" w:hAnsi="Symbol" w:hint="default"/>
+      </w:rPr>
+    </w:lvl>
+    <w:lvl w:ilvl="4" w:tplc="04090003" w:tentative="1">
+      <w:start w:val="1"/>
+      <w:numFmt w:val="bullet"/>
+      <w:lvlText w:val="o"/>
+      <w:lvlJc w:val="left"/>
+      <w:pPr>
+        <w:ind w:left="3600" w:hanging="360"/>
+      </w:pPr>
+      <w:rPr>
+        <w:rFonts w:ascii="Courier New" w:hAnsi="Courier New" w:cs="Courier New" w:hint="default"/>
+      </w:rPr>
+    </w:lvl>
+    <w:lvl w:ilvl="5" w:tplc="04090005" w:tentative="1">
+      <w:start w:val="1"/>
+      <w:numFmt w:val="bullet"/>
+      <w:lvlText w:val=""/>
+      <w:lvlJc w:val="left"/>
+      <w:pPr>
+        <w:ind w:left="4320" w:hanging="360"/>
+      </w:pPr>
+      <w:rPr>
+        <w:rFonts w:ascii="Wingdings" w:hAnsi="Wingdings" w:hint="default"/>
+      </w:rPr>
+    </w:lvl>
+    <w:lvl w:ilvl="6" w:tplc="04090001" w:tentative="1">
+      <w:start w:val="1"/>
+      <w:numFmt w:val="bullet"/>
+      <w:lvlText w:val=""/>
+      <w:lvlJc w:val="left"/>
+      <w:pPr>
+        <w:ind w:left="5040" w:hanging="360"/>
+      </w:pPr>
+      <w:rPr>
+        <w:rFonts w:ascii="Symbol" w:hAnsi="Symbol" w:hint="default"/>
+      </w:rPr>
+    </w:lvl>
+    <w:lvl w:ilvl="7" w:tplc="04090003" w:tentative="1">
+      <w:start w:val="1"/>
+      <w:numFmt w:val="bullet"/>
+      <w:lvlText w:val="o"/>
+      <w:lvlJc w:val="left"/>
+      <w:pPr>
+        <w:ind w:left="5760" w:hanging="360"/>
+      </w:pPr>
+      <w:rPr>
+        <w:rFonts w:ascii="Courier New" w:hAnsi="Courier New" w:cs="Courier New" w:hint="default"/>
+      </w:rPr>
+    </w:lvl>
+    <w:lvl w:ilvl="8" w:tplc="04090005" w:tentative="1">
+      <w:start w:val="1"/>
+      <w:numFmt w:val="bullet"/>
+      <w:lvlText w:val=""/>
+      <w:lvlJc w:val="left"/>
+      <w:pPr>
+        <w:ind w:left="6480" w:hanging="360"/>
+      </w:pPr>
+      <w:rPr>
+        <w:rFonts w:ascii="Wingdings" w:hAnsi="Wingdings" w:hint="default"/>
+      </w:rPr>
+    </w:lvl>
+  </w:abstractNum>
+  <w:abstractNum w:abstractNumId="2">
     <w:nsid w:val="12FF022E"/>
     <w:multiLevelType w:val="hybridMultilevel"/>
     <w:tmpl w:val="A484C60E"/>
@@ -2490,7 +3126,7 @@
       </w:rPr>
     </w:lvl>
   </w:abstractNum>
-  <w:abstractNum w:abstractNumId="2">
+  <w:abstractNum w:abstractNumId="3">
     <w:nsid w:val="2AFE0FCA"/>
     <w:multiLevelType w:val="hybridMultilevel"/>
     <w:tmpl w:val="C5EA17FE"/>
@@ -2603,7 +3239,7 @@
       </w:rPr>
     </w:lvl>
   </w:abstractNum>
-  <w:abstractNum w:abstractNumId="3">
+  <w:abstractNum w:abstractNumId="4">
     <w:nsid w:val="3C2F1E25"/>
     <w:multiLevelType w:val="hybridMultilevel"/>
     <w:tmpl w:val="367E08F2"/>
@@ -2716,7 +3352,119 @@
       </w:rPr>
     </w:lvl>
   </w:abstractNum>
-  <w:abstractNum w:abstractNumId="4">
+  <w:abstractNum w:abstractNumId="5">
+    <w:nsid w:val="53BC0910"/>
+    <w:multiLevelType w:val="hybridMultilevel"/>
+    <w:tmpl w:val="B640342C"/>
+    <w:lvl w:ilvl="0" w:tplc="6AD880E8">
+      <w:numFmt w:val="bullet"/>
+      <w:lvlText w:val=""/>
+      <w:lvlJc w:val="left"/>
+      <w:pPr>
+        <w:ind w:left="1080" w:hanging="360"/>
+      </w:pPr>
+      <w:rPr>
+        <w:rFonts w:ascii="Symbol" w:eastAsia="Calibri" w:hAnsi="Symbol" w:cs="Arial" w:hint="default"/>
+      </w:rPr>
+    </w:lvl>
+    <w:lvl w:ilvl="1" w:tplc="04090003" w:tentative="1">
+      <w:start w:val="1"/>
+      <w:numFmt w:val="bullet"/>
+      <w:lvlText w:val="o"/>
+      <w:lvlJc w:val="left"/>
+      <w:pPr>
+        <w:ind w:left="1800" w:hanging="360"/>
+      </w:pPr>
+      <w:rPr>
+        <w:rFonts w:ascii="Courier New" w:hAnsi="Courier New" w:cs="Courier New" w:hint="default"/>
+      </w:rPr>
+    </w:lvl>
+    <w:lvl w:ilvl="2" w:tplc="04090005" w:tentative="1">
+      <w:start w:val="1"/>
+      <w:numFmt w:val="bullet"/>
+      <w:lvlText w:val=""/>
+      <w:lvlJc w:val="left"/>
+      <w:pPr>
+        <w:ind w:left="2520" w:hanging="360"/>
+      </w:pPr>
+      <w:rPr>
+        <w:rFonts w:ascii="Wingdings" w:hAnsi="Wingdings" w:hint="default"/>
+      </w:rPr>
+    </w:lvl>
+    <w:lvl w:ilvl="3" w:tplc="04090001" w:tentative="1">
+      <w:start w:val="1"/>
+      <w:numFmt w:val="bullet"/>
+      <w:lvlText w:val=""/>
+      <w:lvlJc w:val="left"/>
+      <w:pPr>
+        <w:ind w:left="3240" w:hanging="360"/>
+      </w:pPr>
+      <w:rPr>
+        <w:rFonts w:ascii="Symbol" w:hAnsi="Symbol" w:hint="default"/>
+      </w:rPr>
+    </w:lvl>
+    <w:lvl w:ilvl="4" w:tplc="04090003" w:tentative="1">
+      <w:start w:val="1"/>
+      <w:numFmt w:val="bullet"/>
+      <w:lvlText w:val="o"/>
+      <w:lvlJc w:val="left"/>
+      <w:pPr>
+        <w:ind w:left="3960" w:hanging="360"/>
+      </w:pPr>
+      <w:rPr>
+        <w:rFonts w:ascii="Courier New" w:hAnsi="Courier New" w:cs="Courier New" w:hint="default"/>
+      </w:rPr>
+    </w:lvl>
+    <w:lvl w:ilvl="5" w:tplc="04090005" w:tentative="1">
+      <w:start w:val="1"/>
+      <w:numFmt w:val="bullet"/>
+      <w:lvlText w:val=""/>
+      <w:lvlJc w:val="left"/>
+      <w:pPr>
+        <w:ind w:left="4680" w:hanging="360"/>
+      </w:pPr>
+      <w:rPr>
+        <w:rFonts w:ascii="Wingdings" w:hAnsi="Wingdings" w:hint="default"/>
+      </w:rPr>
+    </w:lvl>
+    <w:lvl w:ilvl="6" w:tplc="04090001" w:tentative="1">
+      <w:start w:val="1"/>
+      <w:numFmt w:val="bullet"/>
+      <w:lvlText w:val=""/>
+      <w:lvlJc w:val="left"/>
+      <w:pPr>
+        <w:ind w:left="5400" w:hanging="360"/>
+      </w:pPr>
+      <w:rPr>
+        <w:rFonts w:ascii="Symbol" w:hAnsi="Symbol" w:hint="default"/>
+      </w:rPr>
+    </w:lvl>
+    <w:lvl w:ilvl="7" w:tplc="04090003" w:tentative="1">
+      <w:start w:val="1"/>
+      <w:numFmt w:val="bullet"/>
+      <w:lvlText w:val="o"/>
+      <w:lvlJc w:val="left"/>
+      <w:pPr>
+        <w:ind w:left="6120" w:hanging="360"/>
+      </w:pPr>
+      <w:rPr>
+        <w:rFonts w:ascii="Courier New" w:hAnsi="Courier New" w:cs="Courier New" w:hint="default"/>
+      </w:rPr>
+    </w:lvl>
+    <w:lvl w:ilvl="8" w:tplc="04090005" w:tentative="1">
+      <w:start w:val="1"/>
+      <w:numFmt w:val="bullet"/>
+      <w:lvlText w:val=""/>
+      <w:lvlJc w:val="left"/>
+      <w:pPr>
+        <w:ind w:left="6840" w:hanging="360"/>
+      </w:pPr>
+      <w:rPr>
+        <w:rFonts w:ascii="Wingdings" w:hAnsi="Wingdings" w:hint="default"/>
+      </w:rPr>
+    </w:lvl>
+  </w:abstractNum>
+  <w:abstractNum w:abstractNumId="6">
     <w:nsid w:val="54017F5D"/>
     <w:multiLevelType w:val="hybridMultilevel"/>
     <w:tmpl w:val="5FCA3EEE"/>
@@ -2829,7 +3577,7 @@
       </w:rPr>
     </w:lvl>
   </w:abstractNum>
-  <w:abstractNum w:abstractNumId="5">
+  <w:abstractNum w:abstractNumId="7">
     <w:nsid w:val="550C68BF"/>
     <w:multiLevelType w:val="hybridMultilevel"/>
     <w:tmpl w:val="89D64CB6"/>
@@ -2942,10 +3690,10 @@
       </w:rPr>
     </w:lvl>
   </w:abstractNum>
-  <w:abstractNum w:abstractNumId="6">
+  <w:abstractNum w:abstractNumId="8">
     <w:nsid w:val="5A6E7D7A"/>
     <w:multiLevelType w:val="hybridMultilevel"/>
-    <w:tmpl w:val="EB187486"/>
+    <w:tmpl w:val="20BC30C2"/>
     <w:lvl w:ilvl="0" w:tplc="04090001">
       <w:start w:val="1"/>
       <w:numFmt w:val="bullet"/>
@@ -3055,7 +3803,7 @@
       </w:rPr>
     </w:lvl>
   </w:abstractNum>
-  <w:abstractNum w:abstractNumId="7">
+  <w:abstractNum w:abstractNumId="9">
     <w:nsid w:val="5AC50EFA"/>
     <w:multiLevelType w:val="hybridMultilevel"/>
     <w:tmpl w:val="71A8C2FC"/>
@@ -3168,7 +3916,7 @@
       </w:rPr>
     </w:lvl>
   </w:abstractNum>
-  <w:abstractNum w:abstractNumId="8">
+  <w:abstractNum w:abstractNumId="10">
     <w:nsid w:val="6CFF53A4"/>
     <w:multiLevelType w:val="hybridMultilevel"/>
     <w:tmpl w:val="14241918"/>
@@ -3281,10 +4029,10 @@
       </w:rPr>
     </w:lvl>
   </w:abstractNum>
-  <w:abstractNum w:abstractNumId="9">
+  <w:abstractNum w:abstractNumId="11">
     <w:nsid w:val="6EDA7EEF"/>
     <w:multiLevelType w:val="hybridMultilevel"/>
-    <w:tmpl w:val="5CDAB416"/>
+    <w:tmpl w:val="B63A6272"/>
     <w:lvl w:ilvl="0" w:tplc="6AD880E8">
       <w:numFmt w:val="bullet"/>
       <w:lvlText w:val=""/>
@@ -3393,7 +4141,7 @@
       </w:rPr>
     </w:lvl>
   </w:abstractNum>
-  <w:abstractNum w:abstractNumId="10">
+  <w:abstractNum w:abstractNumId="12">
     <w:nsid w:val="731954A9"/>
     <w:multiLevelType w:val="hybridMultilevel"/>
     <w:tmpl w:val="24AC5960"/>
@@ -3507,37 +4255,43 @@
     </w:lvl>
   </w:abstractNum>
   <w:num w:numId="1">
-    <w:abstractNumId w:val="4"/>
+    <w:abstractNumId w:val="6"/>
   </w:num>
   <w:num w:numId="2">
-    <w:abstractNumId w:val="6"/>
+    <w:abstractNumId w:val="8"/>
   </w:num>
   <w:num w:numId="3">
-    <w:abstractNumId w:val="1"/>
+    <w:abstractNumId w:val="2"/>
   </w:num>
   <w:num w:numId="4">
+    <w:abstractNumId w:val="12"/>
+  </w:num>
+  <w:num w:numId="5">
     <w:abstractNumId w:val="10"/>
   </w:num>
-  <w:num w:numId="5">
-    <w:abstractNumId w:val="8"/>
-  </w:num>
   <w:num w:numId="6">
-    <w:abstractNumId w:val="9"/>
+    <w:abstractNumId w:val="11"/>
   </w:num>
   <w:num w:numId="7">
-    <w:abstractNumId w:val="3"/>
+    <w:abstractNumId w:val="4"/>
   </w:num>
   <w:num w:numId="8">
     <w:abstractNumId w:val="0"/>
   </w:num>
   <w:num w:numId="9">
+    <w:abstractNumId w:val="7"/>
+  </w:num>
+  <w:num w:numId="10">
+    <w:abstractNumId w:val="9"/>
+  </w:num>
+  <w:num w:numId="11">
+    <w:abstractNumId w:val="3"/>
+  </w:num>
+  <w:num w:numId="12">
     <w:abstractNumId w:val="5"/>
   </w:num>
-  <w:num w:numId="10">
-    <w:abstractNumId w:val="7"/>
-  </w:num>
-  <w:num w:numId="11">
-    <w:abstractNumId w:val="2"/>
+  <w:num w:numId="13">
+    <w:abstractNumId w:val="1"/>
   </w:num>
 </w:numbering>
 </file>
@@ -4309,7 +5063,7 @@
 </file>
 
 <file path=customXml/itemProps1.xml><?xml version="1.0" encoding="utf-8"?>
-<ds:datastoreItem xmlns:ds="http://schemas.openxmlformats.org/officeDocument/2006/customXml" ds:itemID="{D7BFC3EC-2741-1341-822C-308849B55A79}">
+<ds:datastoreItem xmlns:ds="http://schemas.openxmlformats.org/officeDocument/2006/customXml" ds:itemID="{94F2EADC-BB9F-B64E-AA7E-5BD51467D828}">
   <ds:schemaRefs>
     <ds:schemaRef ds:uri="http://schemas.openxmlformats.org/officeDocument/2006/bibliography"/>
   </ds:schemaRefs>

</xml_diff>